<commit_message>
Wykonanie zadań oraz aktualizacja dokumentacji
</commit_message>
<xml_diff>
--- a/Documents/NPG_dokumentacja_projektu.docx
+++ b/Documents/NPG_dokumentacja_projektu.docx
@@ -128,6 +128,7 @@
           <w:lang w:eastAsia="pl-PL"/>
         </w:rPr>
       </w:pPr>
+      <w:proofErr w:type="gramStart"/>
       <w:r>
         <w:rPr>
           <w:rFonts w:ascii="Segoe UI" w:eastAsia="Times New Roman" w:hAnsi="Segoe UI" w:cs="Segoe UI"/>
@@ -156,6 +157,7 @@
         <w:t>Who’s</w:t>
       </w:r>
       <w:proofErr w:type="spellEnd"/>
+      <w:proofErr w:type="gramEnd"/>
       <w:r>
         <w:rPr>
           <w:rFonts w:ascii="Segoe UI" w:eastAsia="Times New Roman" w:hAnsi="Segoe UI" w:cs="Segoe UI"/>
@@ -239,7 +241,7 @@
     </w:p>
     <w:p>
       <w:pPr>
-        <w:pStyle w:val="Akapitzlist"/>
+        <w:pStyle w:val="ListParagraph"/>
         <w:numPr>
           <w:ilvl w:val="0"/>
           <w:numId w:val="32"/>
@@ -265,7 +267,7 @@
     </w:p>
     <w:p>
       <w:pPr>
-        <w:pStyle w:val="Akapitzlist"/>
+        <w:pStyle w:val="ListParagraph"/>
         <w:numPr>
           <w:ilvl w:val="1"/>
           <w:numId w:val="32"/>
@@ -291,7 +293,7 @@
     </w:p>
     <w:p>
       <w:pPr>
-        <w:pStyle w:val="Akapitzlist"/>
+        <w:pStyle w:val="ListParagraph"/>
         <w:numPr>
           <w:ilvl w:val="1"/>
           <w:numId w:val="32"/>
@@ -389,7 +391,7 @@
     </w:p>
     <w:p>
       <w:pPr>
-        <w:pStyle w:val="Akapitzlist"/>
+        <w:pStyle w:val="ListParagraph"/>
         <w:numPr>
           <w:ilvl w:val="0"/>
           <w:numId w:val="32"/>
@@ -455,7 +457,7 @@
     </w:p>
     <w:p>
       <w:pPr>
-        <w:pStyle w:val="Akapitzlist"/>
+        <w:pStyle w:val="ListParagraph"/>
         <w:numPr>
           <w:ilvl w:val="1"/>
           <w:numId w:val="32"/>
@@ -501,7 +503,7 @@
     </w:p>
     <w:p>
       <w:pPr>
-        <w:pStyle w:val="Akapitzlist"/>
+        <w:pStyle w:val="ListParagraph"/>
         <w:numPr>
           <w:ilvl w:val="1"/>
           <w:numId w:val="32"/>
@@ -677,7 +679,7 @@
     </w:p>
     <w:p>
       <w:pPr>
-        <w:pStyle w:val="Akapitzlist"/>
+        <w:pStyle w:val="ListParagraph"/>
         <w:numPr>
           <w:ilvl w:val="1"/>
           <w:numId w:val="32"/>
@@ -713,7 +715,7 @@
     </w:p>
     <w:p>
       <w:pPr>
-        <w:pStyle w:val="Akapitzlist"/>
+        <w:pStyle w:val="ListParagraph"/>
         <w:numPr>
           <w:ilvl w:val="0"/>
           <w:numId w:val="32"/>
@@ -759,7 +761,7 @@
     </w:p>
     <w:p>
       <w:pPr>
-        <w:pStyle w:val="Akapitzlist"/>
+        <w:pStyle w:val="ListParagraph"/>
         <w:numPr>
           <w:ilvl w:val="1"/>
           <w:numId w:val="32"/>
@@ -785,7 +787,7 @@
     </w:p>
     <w:p>
       <w:pPr>
-        <w:pStyle w:val="Akapitzlist"/>
+        <w:pStyle w:val="ListParagraph"/>
         <w:numPr>
           <w:ilvl w:val="1"/>
           <w:numId w:val="32"/>
@@ -811,7 +813,7 @@
     </w:p>
     <w:p>
       <w:pPr>
-        <w:pStyle w:val="Akapitzlist"/>
+        <w:pStyle w:val="ListParagraph"/>
         <w:numPr>
           <w:ilvl w:val="1"/>
           <w:numId w:val="32"/>
@@ -911,7 +913,7 @@
     </w:p>
     <w:p>
       <w:pPr>
-        <w:pStyle w:val="Akapitzlist"/>
+        <w:pStyle w:val="ListParagraph"/>
         <w:numPr>
           <w:ilvl w:val="1"/>
           <w:numId w:val="32"/>
@@ -997,7 +999,7 @@
     </w:p>
     <w:p>
       <w:pPr>
-        <w:pStyle w:val="Akapitzlist"/>
+        <w:pStyle w:val="ListParagraph"/>
         <w:rPr>
           <w:rFonts w:ascii="Segoe UI" w:eastAsia="Times New Roman" w:hAnsi="Segoe UI" w:cs="Segoe UI"/>
           <w:color w:val="24292E"/>
@@ -1030,7 +1032,7 @@
     </w:p>
     <w:p>
       <w:pPr>
-        <w:pStyle w:val="Nagwek1"/>
+        <w:pStyle w:val="Heading1"/>
       </w:pPr>
       <w:r>
         <w:lastRenderedPageBreak/>
@@ -1216,13 +1218,18 @@
     <w:p/>
     <w:p>
       <w:pPr>
-        <w:pStyle w:val="Nagwek1"/>
+        <w:pStyle w:val="Heading1"/>
       </w:pPr>
       <w:r>
         <w:lastRenderedPageBreak/>
-        <w:t>Pierwszy sprint(</w:t>
+        <w:t xml:space="preserve">Pierwszy </w:t>
+      </w:r>
+      <w:proofErr w:type="gramStart"/>
+      <w:r>
+        <w:t>sprint(</w:t>
       </w:r>
       <w:proofErr w:type="spellStart"/>
+      <w:proofErr w:type="gramEnd"/>
       <w:r>
         <w:t>Iteration</w:t>
       </w:r>
@@ -1312,7 +1319,7 @@
     </w:p>
     <w:p>
       <w:pPr>
-        <w:pStyle w:val="Akapitzlist"/>
+        <w:pStyle w:val="ListParagraph"/>
         <w:numPr>
           <w:ilvl w:val="0"/>
           <w:numId w:val="33"/>
@@ -1332,7 +1339,7 @@
     </w:p>
     <w:p>
       <w:pPr>
-        <w:pStyle w:val="Akapitzlist"/>
+        <w:pStyle w:val="ListParagraph"/>
         <w:numPr>
           <w:ilvl w:val="0"/>
           <w:numId w:val="33"/>
@@ -1361,7 +1368,7 @@
     </w:p>
     <w:p>
       <w:pPr>
-        <w:pStyle w:val="Akapitzlist"/>
+        <w:pStyle w:val="ListParagraph"/>
         <w:numPr>
           <w:ilvl w:val="0"/>
           <w:numId w:val="33"/>
@@ -1390,7 +1397,7 @@
     </w:p>
     <w:p>
       <w:pPr>
-        <w:pStyle w:val="Akapitzlist"/>
+        <w:pStyle w:val="ListParagraph"/>
         <w:numPr>
           <w:ilvl w:val="0"/>
           <w:numId w:val="33"/>
@@ -1414,21 +1421,30 @@
           <w:b/>
           <w:bCs/>
         </w:rPr>
-        <w:t>: Odczytanie danych z pliku .</w:t>
-      </w:r>
-      <w:proofErr w:type="spellStart"/>
+        <w:t xml:space="preserve">: Odczytanie danych z </w:t>
+      </w:r>
+      <w:proofErr w:type="gramStart"/>
       <w:r>
         <w:rPr>
           <w:b/>
           <w:bCs/>
         </w:rPr>
+        <w:t>pliku .</w:t>
+      </w:r>
+      <w:proofErr w:type="spellStart"/>
+      <w:r>
+        <w:rPr>
+          <w:b/>
+          <w:bCs/>
+        </w:rPr>
         <w:t>yaml</w:t>
       </w:r>
       <w:proofErr w:type="spellEnd"/>
-    </w:p>
-    <w:p>
-      <w:pPr>
-        <w:pStyle w:val="Akapitzlist"/>
+      <w:proofErr w:type="gramEnd"/>
+    </w:p>
+    <w:p>
+      <w:pPr>
+        <w:pStyle w:val="ListParagraph"/>
         <w:numPr>
           <w:ilvl w:val="0"/>
           <w:numId w:val="33"/>
@@ -1457,7 +1473,7 @@
     </w:p>
     <w:p>
       <w:pPr>
-        <w:pStyle w:val="Akapitzlist"/>
+        <w:pStyle w:val="ListParagraph"/>
         <w:numPr>
           <w:ilvl w:val="0"/>
           <w:numId w:val="33"/>
@@ -1486,7 +1502,15 @@
     </w:p>
     <w:p>
       <w:r>
-        <w:t>Poniżej przedstawiono również ilość zadań sprintu(7), progres oraz ilość godzin poświęconej na zadania.</w:t>
+        <w:t xml:space="preserve">Poniżej przedstawiono również ilość zadań </w:t>
+      </w:r>
+      <w:proofErr w:type="gramStart"/>
+      <w:r>
+        <w:t>sprintu(</w:t>
+      </w:r>
+      <w:proofErr w:type="gramEnd"/>
+      <w:r>
+        <w:t>7), progres oraz ilość godzin poświęconej na zadania.</w:t>
       </w:r>
     </w:p>
     <w:p>
@@ -1537,30 +1561,20 @@
     </w:p>
     <w:p>
       <w:pPr>
-        <w:pStyle w:val="Legenda"/>
+        <w:pStyle w:val="Caption"/>
         <w:jc w:val="center"/>
       </w:pPr>
       <w:r>
         <w:t xml:space="preserve">Rysunek </w:t>
       </w:r>
-      <w:r>
-        <w:fldChar w:fldCharType="begin"/>
-      </w:r>
-      <w:r>
-        <w:instrText xml:space="preserve"> SEQ Rysunek \* ARABIC </w:instrText>
-      </w:r>
-      <w:r>
-        <w:fldChar w:fldCharType="separate"/>
-      </w:r>
-      <w:r>
-        <w:rPr>
-          <w:noProof/>
-        </w:rPr>
-        <w:t>1</w:t>
-      </w:r>
-      <w:r>
-        <w:fldChar w:fldCharType="end"/>
-      </w:r>
+      <w:fldSimple w:instr=" SEQ Rysunek \* ARABIC ">
+        <w:r>
+          <w:rPr>
+            <w:noProof/>
+          </w:rPr>
+          <w:t>1</w:t>
+        </w:r>
+      </w:fldSimple>
       <w:r>
         <w:t xml:space="preserve"> Ilość zadań każdego z członków zespołu</w:t>
       </w:r>
@@ -1614,30 +1628,20 @@
     </w:p>
     <w:p>
       <w:pPr>
-        <w:pStyle w:val="Legenda"/>
+        <w:pStyle w:val="Caption"/>
         <w:jc w:val="center"/>
       </w:pPr>
       <w:r>
         <w:t xml:space="preserve">Rysunek </w:t>
       </w:r>
-      <w:r>
-        <w:fldChar w:fldCharType="begin"/>
-      </w:r>
-      <w:r>
-        <w:instrText xml:space="preserve"> SEQ Rysunek \* ARABIC </w:instrText>
-      </w:r>
-      <w:r>
-        <w:fldChar w:fldCharType="separate"/>
-      </w:r>
-      <w:r>
-        <w:rPr>
-          <w:noProof/>
-        </w:rPr>
-        <w:t>2</w:t>
-      </w:r>
-      <w:r>
-        <w:fldChar w:fldCharType="end"/>
-      </w:r>
+      <w:fldSimple w:instr=" SEQ Rysunek \* ARABIC ">
+        <w:r>
+          <w:rPr>
+            <w:noProof/>
+          </w:rPr>
+          <w:t>2</w:t>
+        </w:r>
+      </w:fldSimple>
       <w:r>
         <w:t xml:space="preserve"> Progres pierwszego sprintu</w:t>
       </w:r>
@@ -1679,7 +1683,7 @@
     </w:p>
     <w:p>
       <w:pPr>
-        <w:pStyle w:val="Legenda"/>
+        <w:pStyle w:val="Caption"/>
         <w:jc w:val="center"/>
       </w:pPr>
       <w:r>
@@ -1691,14 +1695,19 @@
     </w:p>
     <w:p>
       <w:pPr>
-        <w:pStyle w:val="Nagwek1"/>
+        <w:pStyle w:val="Heading1"/>
       </w:pPr>
       <w:r>
         <w:lastRenderedPageBreak/>
         <w:t xml:space="preserve">Drugi </w:t>
       </w:r>
-      <w:r>
-        <w:t>sprint(Iteration</w:t>
+      <w:proofErr w:type="gramStart"/>
+      <w:r>
+        <w:t>sprint(</w:t>
+      </w:r>
+      <w:proofErr w:type="gramEnd"/>
+      <w:r>
+        <w:t>Iteration</w:t>
       </w:r>
       <w:r>
         <w:t>2</w:t>
@@ -1709,7 +1718,15 @@
     </w:p>
     <w:p>
       <w:r>
-        <w:t xml:space="preserve">Celem drugiego sprintu zaplanowanego na dni 14-23 maja było dodanie podstawowych elementów interfejsu graficznego do aplikacji, tak aby przedstawić funkcjonalność  programu bez konieczności korzystania z konsoli. Również w tej części projektu przyjęto metodykę </w:t>
+        <w:t xml:space="preserve">Celem drugiego sprintu zaplanowanego na dni 14-23 maja było dodanie podstawowych elementów interfejsu graficznego do aplikacji, tak aby przedstawić </w:t>
+      </w:r>
+      <w:proofErr w:type="gramStart"/>
+      <w:r>
+        <w:t>funkcjonalność  programu</w:t>
+      </w:r>
+      <w:proofErr w:type="gramEnd"/>
+      <w:r>
+        <w:t xml:space="preserve"> bez konieczności korzystania z konsoli. Również w tej części projektu przyjęto metodykę </w:t>
       </w:r>
       <w:proofErr w:type="spellStart"/>
       <w:r>
@@ -1759,7 +1776,7 @@
     </w:p>
     <w:p>
       <w:pPr>
-        <w:pStyle w:val="Akapitzlist"/>
+        <w:pStyle w:val="ListParagraph"/>
         <w:numPr>
           <w:ilvl w:val="0"/>
           <w:numId w:val="34"/>
@@ -1776,7 +1793,7 @@
     </w:p>
     <w:p>
       <w:pPr>
-        <w:pStyle w:val="Akapitzlist"/>
+        <w:pStyle w:val="ListParagraph"/>
         <w:numPr>
           <w:ilvl w:val="0"/>
           <w:numId w:val="34"/>
@@ -1788,7 +1805,7 @@
     </w:p>
     <w:p>
       <w:pPr>
-        <w:pStyle w:val="Akapitzlist"/>
+        <w:pStyle w:val="ListParagraph"/>
         <w:numPr>
           <w:ilvl w:val="0"/>
           <w:numId w:val="34"/>
@@ -1800,7 +1817,7 @@
     </w:p>
     <w:p>
       <w:pPr>
-        <w:pStyle w:val="Akapitzlist"/>
+        <w:pStyle w:val="ListParagraph"/>
         <w:numPr>
           <w:ilvl w:val="0"/>
           <w:numId w:val="34"/>
@@ -1817,7 +1834,7 @@
     </w:p>
     <w:p>
       <w:pPr>
-        <w:pStyle w:val="Akapitzlist"/>
+        <w:pStyle w:val="ListParagraph"/>
         <w:numPr>
           <w:ilvl w:val="0"/>
           <w:numId w:val="34"/>
@@ -1834,7 +1851,7 @@
     </w:p>
     <w:p>
       <w:pPr>
-        <w:pStyle w:val="Akapitzlist"/>
+        <w:pStyle w:val="ListParagraph"/>
         <w:numPr>
           <w:ilvl w:val="0"/>
           <w:numId w:val="34"/>
@@ -1854,7 +1871,7 @@
     </w:p>
     <w:p>
       <w:pPr>
-        <w:pStyle w:val="Akapitzlist"/>
+        <w:pStyle w:val="ListParagraph"/>
         <w:numPr>
           <w:ilvl w:val="0"/>
           <w:numId w:val="34"/>
@@ -1871,7 +1888,7 @@
     </w:p>
     <w:p>
       <w:pPr>
-        <w:pStyle w:val="Akapitzlist"/>
+        <w:pStyle w:val="ListParagraph"/>
         <w:numPr>
           <w:ilvl w:val="0"/>
           <w:numId w:val="34"/>
@@ -1888,7 +1905,7 @@
     </w:p>
     <w:p>
       <w:pPr>
-        <w:pStyle w:val="Akapitzlist"/>
+        <w:pStyle w:val="ListParagraph"/>
         <w:numPr>
           <w:ilvl w:val="0"/>
           <w:numId w:val="34"/>
@@ -1900,7 +1917,7 @@
     </w:p>
     <w:p>
       <w:pPr>
-        <w:pStyle w:val="Akapitzlist"/>
+        <w:pStyle w:val="ListParagraph"/>
         <w:numPr>
           <w:ilvl w:val="0"/>
           <w:numId w:val="34"/>
@@ -1917,7 +1934,7 @@
     </w:p>
     <w:p>
       <w:pPr>
-        <w:pStyle w:val="Akapitzlist"/>
+        <w:pStyle w:val="ListParagraph"/>
         <w:numPr>
           <w:ilvl w:val="0"/>
           <w:numId w:val="34"/>
@@ -1939,7 +1956,7 @@
     </w:p>
     <w:p>
       <w:pPr>
-        <w:pStyle w:val="Akapitzlist"/>
+        <w:pStyle w:val="ListParagraph"/>
         <w:numPr>
           <w:ilvl w:val="0"/>
           <w:numId w:val="34"/>
@@ -1961,7 +1978,7 @@
     </w:p>
     <w:p>
       <w:pPr>
-        <w:pStyle w:val="Akapitzlist"/>
+        <w:pStyle w:val="ListParagraph"/>
         <w:numPr>
           <w:ilvl w:val="0"/>
           <w:numId w:val="34"/>
@@ -1978,7 +1995,7 @@
     </w:p>
     <w:p>
       <w:pPr>
-        <w:pStyle w:val="Akapitzlist"/>
+        <w:pStyle w:val="ListParagraph"/>
         <w:numPr>
           <w:ilvl w:val="0"/>
           <w:numId w:val="34"/>
@@ -1998,7 +2015,7 @@
     </w:p>
     <w:p>
       <w:pPr>
-        <w:pStyle w:val="Akapitzlist"/>
+        <w:pStyle w:val="ListParagraph"/>
         <w:numPr>
           <w:ilvl w:val="0"/>
           <w:numId w:val="34"/>
@@ -2015,7 +2032,7 @@
     </w:p>
     <w:p>
       <w:pPr>
-        <w:pStyle w:val="Akapitzlist"/>
+        <w:pStyle w:val="ListParagraph"/>
         <w:numPr>
           <w:ilvl w:val="0"/>
           <w:numId w:val="34"/>
@@ -2089,30 +2106,20 @@
     </w:p>
     <w:p>
       <w:pPr>
-        <w:pStyle w:val="Legenda"/>
+        <w:pStyle w:val="Caption"/>
         <w:jc w:val="center"/>
       </w:pPr>
       <w:r>
         <w:t xml:space="preserve">Rysunek </w:t>
       </w:r>
-      <w:r>
-        <w:fldChar w:fldCharType="begin"/>
-      </w:r>
-      <w:r>
-        <w:instrText xml:space="preserve"> SEQ Rysunek \* ARABIC </w:instrText>
-      </w:r>
-      <w:r>
-        <w:fldChar w:fldCharType="separate"/>
-      </w:r>
-      <w:r>
-        <w:rPr>
-          <w:noProof/>
-        </w:rPr>
-        <w:t>3</w:t>
-      </w:r>
-      <w:r>
-        <w:fldChar w:fldCharType="end"/>
-      </w:r>
+      <w:fldSimple w:instr=" SEQ Rysunek \* ARABIC ">
+        <w:r>
+          <w:rPr>
+            <w:noProof/>
+          </w:rPr>
+          <w:t>3</w:t>
+        </w:r>
+      </w:fldSimple>
       <w:r>
         <w:t xml:space="preserve"> </w:t>
       </w:r>
@@ -2168,30 +2175,20 @@
     </w:p>
     <w:p>
       <w:pPr>
-        <w:pStyle w:val="Legenda"/>
+        <w:pStyle w:val="Caption"/>
         <w:jc w:val="center"/>
       </w:pPr>
       <w:r>
         <w:t xml:space="preserve">Rysunek </w:t>
       </w:r>
-      <w:r>
-        <w:fldChar w:fldCharType="begin"/>
-      </w:r>
-      <w:r>
-        <w:instrText xml:space="preserve"> SEQ Rysunek \* ARABIC </w:instrText>
-      </w:r>
-      <w:r>
-        <w:fldChar w:fldCharType="separate"/>
-      </w:r>
-      <w:r>
-        <w:rPr>
-          <w:noProof/>
-        </w:rPr>
-        <w:t>4</w:t>
-      </w:r>
-      <w:r>
-        <w:fldChar w:fldCharType="end"/>
-      </w:r>
+      <w:fldSimple w:instr=" SEQ Rysunek \* ARABIC ">
+        <w:r>
+          <w:rPr>
+            <w:noProof/>
+          </w:rPr>
+          <w:t>4</w:t>
+        </w:r>
+      </w:fldSimple>
       <w:r>
         <w:t xml:space="preserve"> Progress drugiego sprintu</w:t>
       </w:r>
@@ -2229,30 +2226,20 @@
     </w:p>
     <w:p>
       <w:pPr>
-        <w:pStyle w:val="Legenda"/>
+        <w:pStyle w:val="Caption"/>
         <w:jc w:val="center"/>
       </w:pPr>
       <w:r>
         <w:t xml:space="preserve">Rysunek </w:t>
       </w:r>
-      <w:r>
-        <w:fldChar w:fldCharType="begin"/>
-      </w:r>
-      <w:r>
-        <w:instrText xml:space="preserve"> SEQ Rysunek \* ARABIC </w:instrText>
-      </w:r>
-      <w:r>
-        <w:fldChar w:fldCharType="separate"/>
-      </w:r>
-      <w:r>
-        <w:rPr>
-          <w:noProof/>
-        </w:rPr>
-        <w:t>5</w:t>
-      </w:r>
-      <w:r>
-        <w:fldChar w:fldCharType="end"/>
-      </w:r>
+      <w:fldSimple w:instr=" SEQ Rysunek \* ARABIC ">
+        <w:r>
+          <w:rPr>
+            <w:noProof/>
+          </w:rPr>
+          <w:t>5</w:t>
+        </w:r>
+      </w:fldSimple>
       <w:r>
         <w:t xml:space="preserve"> </w:t>
       </w:r>
@@ -2285,25 +2272,228 @@
     <w:p/>
     <w:p>
       <w:pPr>
-        <w:pStyle w:val="Nagwek1"/>
-      </w:pPr>
-      <w:r>
-        <w:t>Trzeci</w:t>
-      </w:r>
-      <w:r>
-        <w:t xml:space="preserve"> sprint(Iteration</w:t>
-      </w:r>
-      <w:r>
-        <w:t>3</w:t>
-      </w:r>
-      <w:r>
-        <w:t>):</w:t>
+        <w:pStyle w:val="Heading1"/>
+      </w:pPr>
+      <w:r>
+        <w:t xml:space="preserve">Trzeci </w:t>
+      </w:r>
+      <w:proofErr w:type="gramStart"/>
+      <w:r>
+        <w:t>sprint(</w:t>
+      </w:r>
+      <w:proofErr w:type="gramEnd"/>
+      <w:r>
+        <w:t>Iteration3):</w:t>
+      </w:r>
+    </w:p>
+    <w:p>
+      <w:r>
+        <w:t xml:space="preserve">Celem </w:t>
+      </w:r>
+      <w:r>
+        <w:t>trzeciego</w:t>
+      </w:r>
+      <w:r>
+        <w:t xml:space="preserve"> sprintu zaplanowanego na dni </w:t>
+      </w:r>
+      <w:r>
+        <w:t>24</w:t>
+      </w:r>
+      <w:r>
+        <w:t xml:space="preserve"> maja</w:t>
+      </w:r>
+      <w:r>
+        <w:t xml:space="preserve"> – 9 czerwca</w:t>
+      </w:r>
+      <w:r>
+        <w:t xml:space="preserve"> było </w:t>
+      </w:r>
+      <w:r>
+        <w:t xml:space="preserve">połącznie wszystkich modułów programu w działającą całość oraz dopracowanie detali w interfejsie graficznym oraz działaniu. </w:t>
+      </w:r>
+      <w:proofErr w:type="spellStart"/>
+      <w:r>
+        <w:t>Analogicnznie</w:t>
+      </w:r>
+      <w:proofErr w:type="spellEnd"/>
+      <w:r>
+        <w:t xml:space="preserve"> do poprzednich </w:t>
+      </w:r>
+      <w:proofErr w:type="spellStart"/>
+      <w:r>
+        <w:t>SPRINTów</w:t>
+      </w:r>
+      <w:proofErr w:type="spellEnd"/>
+      <w:r>
+        <w:t xml:space="preserve">, </w:t>
+      </w:r>
+      <w:r>
+        <w:t xml:space="preserve">przyjęto metodykę </w:t>
+      </w:r>
+      <w:proofErr w:type="spellStart"/>
+      <w:r>
+        <w:t>SCRUM</w:t>
+      </w:r>
+      <w:r>
+        <w:t>ową</w:t>
+      </w:r>
+      <w:proofErr w:type="spellEnd"/>
+      <w:r>
+        <w:t xml:space="preserve"> </w:t>
+      </w:r>
+      <w:r>
+        <w:t>podczas przydziału zadań</w:t>
+      </w:r>
+      <w:r>
+        <w:t xml:space="preserve">. </w:t>
+      </w:r>
+      <w:r>
+        <w:t xml:space="preserve">Tematyka zadań polegała na </w:t>
+      </w:r>
+      <w:proofErr w:type="spellStart"/>
+      <w:r>
+        <w:t>bugfix’ach</w:t>
+      </w:r>
+      <w:proofErr w:type="spellEnd"/>
+      <w:r>
+        <w:t xml:space="preserve">, dodatkach do interfejsów graficznych i </w:t>
+      </w:r>
+      <w:proofErr w:type="spellStart"/>
+      <w:r>
+        <w:t>merge’ach</w:t>
+      </w:r>
+      <w:proofErr w:type="spellEnd"/>
+      <w:r>
+        <w:t xml:space="preserve"> </w:t>
+      </w:r>
+    </w:p>
+    <w:p>
+      <w:r>
+        <w:t xml:space="preserve">W gałęzi </w:t>
+      </w:r>
+      <w:proofErr w:type="spellStart"/>
+      <w:r>
+        <w:t>main</w:t>
+      </w:r>
+      <w:proofErr w:type="spellEnd"/>
+      <w:r>
+        <w:t xml:space="preserve"> </w:t>
+      </w:r>
+      <w:r>
+        <w:t>do dokumentacji zostały dodane kolejne zmiany</w:t>
+      </w:r>
+      <w:r>
+        <w:t>.</w:t>
+      </w:r>
+    </w:p>
+    <w:p>
+      <w:r>
+        <w:t>Głównym celem tego etapu było stworzenie gotowego prototypu oprogramowania.</w:t>
+      </w:r>
+    </w:p>
+    <w:p>
+      <w:r>
+        <w:t>Zadania ze sprintu trzeciego:</w:t>
+      </w:r>
+    </w:p>
+    <w:p>
+      <w:pPr>
+        <w:pStyle w:val="ListParagraph"/>
+        <w:numPr>
+          <w:ilvl w:val="0"/>
+          <w:numId w:val="34"/>
+        </w:numPr>
+      </w:pPr>
+      <w:proofErr w:type="spellStart"/>
+      <w:r>
+        <w:t>main</w:t>
+      </w:r>
+      <w:proofErr w:type="spellEnd"/>
+      <w:r>
+        <w:t xml:space="preserve">: dodać funkcjonalność przycisku do wychodzenia z </w:t>
+      </w:r>
+      <w:proofErr w:type="spellStart"/>
+      <w:r>
+        <w:t>programu</w:t>
+      </w:r>
+      <w:r>
+        <w:t>b</w:t>
+      </w:r>
+      <w:proofErr w:type="spellEnd"/>
+    </w:p>
+    <w:p>
+      <w:pPr>
+        <w:pStyle w:val="ListParagraph"/>
+        <w:numPr>
+          <w:ilvl w:val="0"/>
+          <w:numId w:val="34"/>
+        </w:numPr>
+      </w:pPr>
+      <w:r>
+        <w:t>trening: dodanie graficznego interfejsu</w:t>
+      </w:r>
+    </w:p>
+    <w:p>
+      <w:pPr>
+        <w:pStyle w:val="ListParagraph"/>
+        <w:numPr>
+          <w:ilvl w:val="0"/>
+          <w:numId w:val="34"/>
+        </w:numPr>
+      </w:pPr>
+      <w:r>
+        <w:t>Naprawienie problemu z błędnym wykrywaniem twarzy uciętej przez krawędź pola widzenia kamery</w:t>
+      </w:r>
+    </w:p>
+    <w:p>
+      <w:pPr>
+        <w:pStyle w:val="ListParagraph"/>
+        <w:numPr>
+          <w:ilvl w:val="0"/>
+          <w:numId w:val="34"/>
+        </w:numPr>
+      </w:pPr>
+      <w:r>
+        <w:t>Zmiana koloru przycisku usuwania zdjęć na czerwony</w:t>
+      </w:r>
+    </w:p>
+    <w:p>
+      <w:pPr>
+        <w:pStyle w:val="ListParagraph"/>
+        <w:numPr>
+          <w:ilvl w:val="0"/>
+          <w:numId w:val="34"/>
+        </w:numPr>
+      </w:pPr>
+      <w:proofErr w:type="spellStart"/>
+      <w:r>
+        <w:t>Merge</w:t>
+      </w:r>
+      <w:proofErr w:type="spellEnd"/>
+      <w:r>
+        <w:t xml:space="preserve"> wszystkich </w:t>
+      </w:r>
+      <w:proofErr w:type="spellStart"/>
+      <w:r>
+        <w:t>branchów</w:t>
+      </w:r>
+      <w:proofErr w:type="spellEnd"/>
+      <w:r>
+        <w:t xml:space="preserve"> do </w:t>
+      </w:r>
+      <w:proofErr w:type="spellStart"/>
+      <w:r>
+        <w:t>main</w:t>
+      </w:r>
+      <w:proofErr w:type="spellEnd"/>
+      <w:r>
+        <w:t xml:space="preserve"> i zakończenie kolejnej iteracji prototypu</w:t>
       </w:r>
     </w:p>
     <w:p/>
     <w:p>
       <w:pPr>
-        <w:pStyle w:val="Nagwek1"/>
+        <w:pStyle w:val="Heading1"/>
       </w:pPr>
       <w:r>
         <w:t>Podsumowanie prac</w:t>
@@ -2355,6 +2545,7 @@
         <w:rPr>
           <w:noProof/>
         </w:rPr>
+        <w:lastRenderedPageBreak/>
         <w:drawing>
           <wp:inline distT="0" distB="0" distL="0" distR="0" wp14:anchorId="6934EDFA" wp14:editId="636381A4">
             <wp:extent cx="5501640" cy="2712720"/>
@@ -2378,30 +2569,20 @@
     </w:p>
     <w:p>
       <w:pPr>
-        <w:pStyle w:val="Legenda"/>
+        <w:pStyle w:val="Caption"/>
         <w:jc w:val="center"/>
       </w:pPr>
       <w:r>
         <w:t xml:space="preserve">Rysunek </w:t>
       </w:r>
-      <w:r>
-        <w:fldChar w:fldCharType="begin"/>
-      </w:r>
-      <w:r>
-        <w:instrText xml:space="preserve"> SEQ Rysunek \* ARABIC </w:instrText>
-      </w:r>
-      <w:r>
-        <w:fldChar w:fldCharType="separate"/>
-      </w:r>
-      <w:r>
-        <w:rPr>
-          <w:noProof/>
-        </w:rPr>
-        <w:t>6</w:t>
-      </w:r>
-      <w:r>
-        <w:fldChar w:fldCharType="end"/>
-      </w:r>
+      <w:fldSimple w:instr=" SEQ Rysunek \* ARABIC ">
+        <w:r>
+          <w:rPr>
+            <w:noProof/>
+          </w:rPr>
+          <w:t>6</w:t>
+        </w:r>
+      </w:fldSimple>
       <w:r>
         <w:t xml:space="preserve"> Czas pracy poświęcony na cały projekt</w:t>
       </w:r>
@@ -2412,7 +2593,9 @@
         <w:jc w:val="center"/>
       </w:pPr>
       <w:r>
-        <w:lastRenderedPageBreak/>
+        <w:rPr>
+          <w:noProof/>
+        </w:rPr>
         <w:drawing>
           <wp:inline distT="0" distB="0" distL="0" distR="0" wp14:anchorId="11CEC706" wp14:editId="313A26EB">
             <wp:extent cx="5941060" cy="3861435"/>
@@ -2452,37 +2635,27 @@
     </w:p>
     <w:p>
       <w:pPr>
-        <w:pStyle w:val="Legenda"/>
+        <w:pStyle w:val="Caption"/>
         <w:jc w:val="center"/>
       </w:pPr>
       <w:r>
         <w:t xml:space="preserve">Rysunek </w:t>
       </w:r>
-      <w:r>
-        <w:fldChar w:fldCharType="begin"/>
-      </w:r>
-      <w:r>
-        <w:instrText xml:space="preserve"> SEQ Rysunek \* ARABIC </w:instrText>
-      </w:r>
-      <w:r>
-        <w:fldChar w:fldCharType="separate"/>
-      </w:r>
-      <w:r>
-        <w:rPr>
-          <w:noProof/>
-        </w:rPr>
-        <w:t>7</w:t>
-      </w:r>
-      <w:r>
-        <w:fldChar w:fldCharType="end"/>
-      </w:r>
+      <w:fldSimple w:instr=" SEQ Rysunek \* ARABIC ">
+        <w:r>
+          <w:rPr>
+            <w:noProof/>
+          </w:rPr>
+          <w:t>7</w:t>
+        </w:r>
+      </w:fldSimple>
       <w:r>
         <w:t xml:space="preserve"> Rozkład zadań w całym projekcie na dzień 09.06.2024</w:t>
       </w:r>
     </w:p>
     <w:p>
       <w:pPr>
-        <w:pStyle w:val="Nagwek1"/>
+        <w:pStyle w:val="Heading1"/>
         <w:rPr>
           <w:rFonts w:eastAsia="Times New Roman"/>
           <w:lang w:eastAsia="pl-PL"/>
@@ -2619,7 +2792,7 @@
     </w:p>
     <w:p>
       <w:pPr>
-        <w:pStyle w:val="Akapitzlist"/>
+        <w:pStyle w:val="ListParagraph"/>
         <w:ind w:left="0"/>
         <w:rPr>
           <w:rFonts w:ascii="Segoe UI" w:eastAsia="Times New Roman" w:hAnsi="Segoe UI" w:cs="Segoe UI"/>
@@ -2646,7 +2819,7 @@
     </w:p>
     <w:p>
       <w:pPr>
-        <w:pStyle w:val="Akapitzlist"/>
+        <w:pStyle w:val="ListParagraph"/>
         <w:ind w:left="0"/>
         <w:rPr>
           <w:rFonts w:ascii="Segoe UI" w:eastAsia="Times New Roman" w:hAnsi="Segoe UI" w:cs="Segoe UI"/>
@@ -2709,7 +2882,7 @@
     </w:p>
     <w:p>
       <w:pPr>
-        <w:pStyle w:val="Akapitzlist"/>
+        <w:pStyle w:val="ListParagraph"/>
         <w:ind w:left="0"/>
         <w:rPr>
           <w:rFonts w:ascii="Segoe UI" w:eastAsia="Times New Roman" w:hAnsi="Segoe UI" w:cs="Segoe UI"/>
@@ -2736,7 +2909,7 @@
     </w:p>
     <w:p>
       <w:pPr>
-        <w:pStyle w:val="Akapitzlist"/>
+        <w:pStyle w:val="ListParagraph"/>
         <w:ind w:left="0"/>
         <w:rPr>
           <w:rFonts w:ascii="Segoe UI" w:eastAsia="Times New Roman" w:hAnsi="Segoe UI" w:cs="Segoe UI"/>
@@ -2803,7 +2976,7 @@
     </w:p>
     <w:p>
       <w:pPr>
-        <w:pStyle w:val="Akapitzlist"/>
+        <w:pStyle w:val="ListParagraph"/>
         <w:ind w:left="0"/>
         <w:rPr>
           <w:rFonts w:ascii="Segoe UI" w:eastAsia="Times New Roman" w:hAnsi="Segoe UI" w:cs="Segoe UI"/>
@@ -2858,7 +3031,7 @@
     </w:p>
     <w:p>
       <w:pPr>
-        <w:pStyle w:val="Akapitzlist"/>
+        <w:pStyle w:val="ListParagraph"/>
         <w:ind w:left="0"/>
         <w:rPr>
           <w:rFonts w:ascii="Segoe UI" w:eastAsia="Times New Roman" w:hAnsi="Segoe UI" w:cs="Segoe UI"/>
@@ -2925,7 +3098,7 @@
     </w:p>
     <w:p>
       <w:pPr>
-        <w:pStyle w:val="Akapitzlist"/>
+        <w:pStyle w:val="ListParagraph"/>
         <w:ind w:left="0"/>
         <w:rPr>
           <w:rFonts w:ascii="Segoe UI" w:eastAsia="Times New Roman" w:hAnsi="Segoe UI" w:cs="Segoe UI"/>
@@ -2970,7 +3143,7 @@
     </w:p>
     <w:p>
       <w:pPr>
-        <w:pStyle w:val="Akapitzlist"/>
+        <w:pStyle w:val="ListParagraph"/>
         <w:ind w:left="0"/>
         <w:rPr>
           <w:rFonts w:ascii="Segoe UI" w:eastAsia="Times New Roman" w:hAnsi="Segoe UI" w:cs="Segoe UI"/>
@@ -3015,7 +3188,7 @@
     </w:p>
     <w:p>
       <w:pPr>
-        <w:pStyle w:val="Akapitzlist"/>
+        <w:pStyle w:val="ListParagraph"/>
         <w:ind w:left="0"/>
         <w:rPr>
           <w:rFonts w:ascii="Segoe UI" w:eastAsia="Times New Roman" w:hAnsi="Segoe UI" w:cs="Segoe UI"/>
@@ -3048,7 +3221,7 @@
     </w:p>
     <w:p>
       <w:pPr>
-        <w:pStyle w:val="Akapitzlist"/>
+        <w:pStyle w:val="ListParagraph"/>
         <w:ind w:left="0"/>
         <w:rPr>
           <w:rFonts w:ascii="Segoe UI" w:eastAsia="Times New Roman" w:hAnsi="Segoe UI" w:cs="Segoe UI"/>
@@ -3093,7 +3266,7 @@
     </w:p>
     <w:p>
       <w:pPr>
-        <w:pStyle w:val="Akapitzlist"/>
+        <w:pStyle w:val="ListParagraph"/>
         <w:ind w:left="0"/>
         <w:rPr>
           <w:rFonts w:ascii="Segoe UI" w:eastAsia="Times New Roman" w:hAnsi="Segoe UI" w:cs="Segoe UI"/>
@@ -3126,7 +3299,7 @@
     </w:p>
     <w:p>
       <w:pPr>
-        <w:pStyle w:val="Akapitzlist"/>
+        <w:pStyle w:val="ListParagraph"/>
         <w:ind w:left="0"/>
         <w:rPr>
           <w:rFonts w:ascii="Segoe UI" w:eastAsia="Times New Roman" w:hAnsi="Segoe UI" w:cs="Segoe UI"/>
@@ -3153,7 +3326,7 @@
     </w:p>
     <w:p>
       <w:pPr>
-        <w:pStyle w:val="Akapitzlist"/>
+        <w:pStyle w:val="ListParagraph"/>
         <w:ind w:left="0"/>
         <w:rPr>
           <w:rFonts w:ascii="Segoe UI" w:eastAsia="Times New Roman" w:hAnsi="Segoe UI" w:cs="Segoe UI"/>
@@ -3171,12 +3344,34 @@
           <w:szCs w:val="24"/>
           <w:lang w:eastAsia="pl-PL"/>
         </w:rPr>
-        <w:t>- utworzenie opisu użytkownika(plik README.md)</w:t>
-      </w:r>
-    </w:p>
-    <w:p>
-      <w:pPr>
-        <w:pStyle w:val="Akapitzlist"/>
+        <w:t xml:space="preserve">- utworzenie opisu </w:t>
+      </w:r>
+      <w:proofErr w:type="gramStart"/>
+      <w:r>
+        <w:rPr>
+          <w:rFonts w:ascii="Segoe UI" w:eastAsia="Times New Roman" w:hAnsi="Segoe UI" w:cs="Segoe UI"/>
+          <w:color w:val="24292E"/>
+          <w:sz w:val="24"/>
+          <w:szCs w:val="24"/>
+          <w:lang w:eastAsia="pl-PL"/>
+        </w:rPr>
+        <w:t>użytkownika(</w:t>
+      </w:r>
+      <w:proofErr w:type="gramEnd"/>
+      <w:r>
+        <w:rPr>
+          <w:rFonts w:ascii="Segoe UI" w:eastAsia="Times New Roman" w:hAnsi="Segoe UI" w:cs="Segoe UI"/>
+          <w:color w:val="24292E"/>
+          <w:sz w:val="24"/>
+          <w:szCs w:val="24"/>
+          <w:lang w:eastAsia="pl-PL"/>
+        </w:rPr>
+        <w:t>plik README.md)</w:t>
+      </w:r>
+    </w:p>
+    <w:p>
+      <w:pPr>
+        <w:pStyle w:val="ListParagraph"/>
         <w:ind w:left="0"/>
         <w:rPr>
           <w:rFonts w:ascii="Segoe UI" w:eastAsia="Times New Roman" w:hAnsi="Segoe UI" w:cs="Segoe UI"/>
@@ -3199,7 +3394,7 @@
     </w:p>
     <w:p>
       <w:pPr>
-        <w:pStyle w:val="Akapitzlist"/>
+        <w:pStyle w:val="ListParagraph"/>
         <w:ind w:left="0"/>
         <w:rPr>
           <w:rFonts w:ascii="Segoe UI" w:eastAsia="Times New Roman" w:hAnsi="Segoe UI" w:cs="Segoe UI"/>
@@ -3254,7 +3449,7 @@
     </w:p>
     <w:p>
       <w:pPr>
-        <w:pStyle w:val="Akapitzlist"/>
+        <w:pStyle w:val="ListParagraph"/>
         <w:ind w:left="0"/>
         <w:rPr>
           <w:rFonts w:ascii="Segoe UI" w:eastAsia="Times New Roman" w:hAnsi="Segoe UI" w:cs="Segoe UI"/>
@@ -3293,7 +3488,7 @@
     </w:p>
     <w:p>
       <w:pPr>
-        <w:pStyle w:val="Akapitzlist"/>
+        <w:pStyle w:val="ListParagraph"/>
         <w:ind w:left="0"/>
         <w:rPr>
           <w:rFonts w:ascii="Segoe UI" w:eastAsia="Times New Roman" w:hAnsi="Segoe UI" w:cs="Segoe UI"/>
@@ -3316,7 +3511,7 @@
     </w:p>
     <w:tbl>
       <w:tblPr>
-        <w:tblStyle w:val="Tabelasiatki1jasnaakcent3"/>
+        <w:tblStyle w:val="GridTable1Light-Accent3"/>
         <w:tblW w:w="0" w:type="auto"/>
         <w:tblLook w:val="04A0" w:firstRow="1" w:lastRow="0" w:firstColumn="1" w:lastColumn="0" w:noHBand="0" w:noVBand="1"/>
       </w:tblPr>
@@ -3525,7 +3720,15 @@
               <w:cnfStyle w:val="000000000000" w:firstRow="0" w:lastRow="0" w:firstColumn="0" w:lastColumn="0" w:oddVBand="0" w:evenVBand="0" w:oddHBand="0" w:evenHBand="0" w:firstRowFirstColumn="0" w:firstRowLastColumn="0" w:lastRowFirstColumn="0" w:lastRowLastColumn="0"/>
             </w:pPr>
             <w:r>
-              <w:t>437 ++  |  465 --</w:t>
+              <w:t>437 +</w:t>
+            </w:r>
+            <w:proofErr w:type="gramStart"/>
+            <w:r>
+              <w:t>+  |</w:t>
+            </w:r>
+            <w:proofErr w:type="gramEnd"/>
+            <w:r>
+              <w:t xml:space="preserve">  465 --</w:t>
             </w:r>
           </w:p>
         </w:tc>
@@ -4323,7 +4526,7 @@
     </w:p>
     <w:p>
       <w:pPr>
-        <w:pStyle w:val="Legenda"/>
+        <w:pStyle w:val="Caption"/>
         <w:jc w:val="center"/>
       </w:pPr>
       <w:r>
@@ -4387,7 +4590,7 @@
     </w:p>
     <w:p>
       <w:pPr>
-        <w:pStyle w:val="Legenda"/>
+        <w:pStyle w:val="Caption"/>
         <w:jc w:val="center"/>
       </w:pPr>
       <w:r>
@@ -4500,7 +4703,7 @@
     </w:p>
     <w:p>
       <w:pPr>
-        <w:pStyle w:val="Akapitzlist"/>
+        <w:pStyle w:val="ListParagraph"/>
         <w:ind w:left="0"/>
         <w:rPr>
           <w:rFonts w:ascii="Segoe UI" w:eastAsia="Times New Roman" w:hAnsi="Segoe UI" w:cs="Segoe UI"/>
@@ -4527,7 +4730,7 @@
     </w:p>
     <w:p>
       <w:pPr>
-        <w:pStyle w:val="Akapitzlist"/>
+        <w:pStyle w:val="ListParagraph"/>
         <w:ind w:left="0"/>
         <w:rPr>
           <w:rFonts w:ascii="Segoe UI" w:eastAsia="Times New Roman" w:hAnsi="Segoe UI" w:cs="Segoe UI"/>
@@ -4570,7 +4773,7 @@
     </w:p>
     <w:p>
       <w:pPr>
-        <w:pStyle w:val="Akapitzlist"/>
+        <w:pStyle w:val="ListParagraph"/>
         <w:ind w:left="0"/>
         <w:rPr>
           <w:rFonts w:ascii="Segoe UI" w:eastAsia="Times New Roman" w:hAnsi="Segoe UI" w:cs="Segoe UI"/>
@@ -4597,7 +4800,7 @@
     </w:p>
     <w:p>
       <w:pPr>
-        <w:pStyle w:val="Akapitzlist"/>
+        <w:pStyle w:val="ListParagraph"/>
         <w:ind w:left="0"/>
         <w:rPr>
           <w:rFonts w:ascii="Segoe UI" w:eastAsia="Times New Roman" w:hAnsi="Segoe UI" w:cs="Segoe UI"/>
@@ -4664,7 +4867,7 @@
     </w:p>
     <w:p>
       <w:pPr>
-        <w:pStyle w:val="Akapitzlist"/>
+        <w:pStyle w:val="ListParagraph"/>
         <w:ind w:left="0"/>
         <w:rPr>
           <w:rFonts w:ascii="Segoe UI" w:eastAsia="Times New Roman" w:hAnsi="Segoe UI" w:cs="Segoe UI"/>
@@ -4719,7 +4922,7 @@
     </w:p>
     <w:p>
       <w:pPr>
-        <w:pStyle w:val="Akapitzlist"/>
+        <w:pStyle w:val="ListParagraph"/>
         <w:ind w:left="0"/>
         <w:rPr>
           <w:rFonts w:ascii="Segoe UI" w:eastAsia="Times New Roman" w:hAnsi="Segoe UI" w:cs="Segoe UI"/>
@@ -4786,7 +4989,7 @@
     </w:p>
     <w:p>
       <w:pPr>
-        <w:pStyle w:val="Akapitzlist"/>
+        <w:pStyle w:val="ListParagraph"/>
         <w:ind w:left="0"/>
         <w:rPr>
           <w:rFonts w:ascii="Segoe UI" w:eastAsia="Times New Roman" w:hAnsi="Segoe UI" w:cs="Segoe UI"/>
@@ -4819,7 +5022,7 @@
     </w:p>
     <w:p>
       <w:pPr>
-        <w:pStyle w:val="Akapitzlist"/>
+        <w:pStyle w:val="ListParagraph"/>
         <w:ind w:left="0"/>
         <w:rPr>
           <w:rFonts w:ascii="Segoe UI" w:eastAsia="Times New Roman" w:hAnsi="Segoe UI" w:cs="Segoe UI"/>
@@ -4864,7 +5067,7 @@
     </w:p>
     <w:p>
       <w:pPr>
-        <w:pStyle w:val="Akapitzlist"/>
+        <w:pStyle w:val="ListParagraph"/>
         <w:ind w:left="0"/>
         <w:rPr>
           <w:rFonts w:ascii="Segoe UI" w:eastAsia="Times New Roman" w:hAnsi="Segoe UI" w:cs="Segoe UI"/>
@@ -4921,7 +5124,7 @@
     </w:p>
     <w:p>
       <w:pPr>
-        <w:pStyle w:val="Akapitzlist"/>
+        <w:pStyle w:val="ListParagraph"/>
         <w:ind w:left="0"/>
         <w:rPr>
           <w:rFonts w:ascii="Segoe UI" w:eastAsia="Times New Roman" w:hAnsi="Segoe UI" w:cs="Segoe UI"/>
@@ -4978,7 +5181,7 @@
     </w:p>
     <w:p>
       <w:pPr>
-        <w:pStyle w:val="Akapitzlist"/>
+        <w:pStyle w:val="ListParagraph"/>
         <w:ind w:left="0"/>
         <w:rPr>
           <w:rFonts w:ascii="Segoe UI" w:eastAsia="Times New Roman" w:hAnsi="Segoe UI" w:cs="Segoe UI"/>
@@ -5023,7 +5226,7 @@
     </w:p>
     <w:p>
       <w:pPr>
-        <w:pStyle w:val="Akapitzlist"/>
+        <w:pStyle w:val="ListParagraph"/>
         <w:ind w:left="0"/>
         <w:rPr>
           <w:rFonts w:ascii="Segoe UI" w:eastAsia="Times New Roman" w:hAnsi="Segoe UI" w:cs="Segoe UI"/>
@@ -5068,7 +5271,7 @@
     </w:p>
     <w:p>
       <w:pPr>
-        <w:pStyle w:val="Akapitzlist"/>
+        <w:pStyle w:val="ListParagraph"/>
         <w:ind w:left="0"/>
         <w:rPr>
           <w:rFonts w:ascii="Segoe UI" w:eastAsia="Times New Roman" w:hAnsi="Segoe UI" w:cs="Segoe UI"/>
@@ -5091,7 +5294,7 @@
     </w:p>
     <w:p>
       <w:pPr>
-        <w:pStyle w:val="Akapitzlist"/>
+        <w:pStyle w:val="ListParagraph"/>
         <w:ind w:left="0"/>
         <w:rPr>
           <w:rFonts w:ascii="Segoe UI" w:eastAsia="Times New Roman" w:hAnsi="Segoe UI" w:cs="Segoe UI"/>
@@ -5118,7 +5321,7 @@
     </w:p>
     <w:p>
       <w:pPr>
-        <w:pStyle w:val="Akapitzlist"/>
+        <w:pStyle w:val="ListParagraph"/>
         <w:ind w:left="0"/>
         <w:rPr>
           <w:rFonts w:ascii="Segoe UI" w:eastAsia="Times New Roman" w:hAnsi="Segoe UI" w:cs="Segoe UI"/>
@@ -5151,7 +5354,7 @@
     </w:p>
     <w:p>
       <w:pPr>
-        <w:pStyle w:val="Akapitzlist"/>
+        <w:pStyle w:val="ListParagraph"/>
         <w:ind w:left="0"/>
         <w:rPr>
           <w:rFonts w:ascii="Segoe UI" w:eastAsia="Times New Roman" w:hAnsi="Segoe UI" w:cs="Segoe UI"/>
@@ -5174,7 +5377,7 @@
     </w:p>
     <w:p>
       <w:pPr>
-        <w:pStyle w:val="Akapitzlist"/>
+        <w:pStyle w:val="ListParagraph"/>
         <w:ind w:left="0"/>
         <w:rPr>
           <w:rFonts w:ascii="Segoe UI" w:eastAsia="Times New Roman" w:hAnsi="Segoe UI" w:cs="Segoe UI"/>
@@ -5213,7 +5416,7 @@
     </w:p>
     <w:p>
       <w:pPr>
-        <w:pStyle w:val="Akapitzlist"/>
+        <w:pStyle w:val="ListParagraph"/>
         <w:ind w:left="0"/>
         <w:rPr>
           <w:rFonts w:ascii="Segoe UI" w:eastAsia="Times New Roman" w:hAnsi="Segoe UI" w:cs="Segoe UI"/>
@@ -5256,7 +5459,7 @@
     </w:p>
     <w:tbl>
       <w:tblPr>
-        <w:tblStyle w:val="Tabelasiatki1jasnaakcent3"/>
+        <w:tblStyle w:val="GridTable1Light-Accent3"/>
         <w:tblW w:w="0" w:type="auto"/>
         <w:tblLook w:val="04A0" w:firstRow="1" w:lastRow="0" w:firstColumn="1" w:lastColumn="0" w:noHBand="0" w:noVBand="1"/>
       </w:tblPr>
@@ -5475,7 +5678,15 @@
               <w:t>612</w:t>
             </w:r>
             <w:r>
-              <w:t xml:space="preserve"> ++  |  </w:t>
+              <w:t xml:space="preserve"> +</w:t>
+            </w:r>
+            <w:proofErr w:type="gramStart"/>
+            <w:r>
+              <w:t>+  |</w:t>
+            </w:r>
+            <w:proofErr w:type="gramEnd"/>
+            <w:r>
+              <w:t xml:space="preserve">  </w:t>
             </w:r>
             <w:r>
               <w:t>313</w:t>
@@ -5545,11 +5756,19 @@
                 <w:lang w:val="en-US"/>
               </w:rPr>
             </w:pPr>
+            <w:proofErr w:type="gramStart"/>
             <w:r>
               <w:rPr>
                 <w:lang w:val="en-US"/>
               </w:rPr>
-              <w:t xml:space="preserve">callback(), </w:t>
+              <w:t>callback(</w:t>
+            </w:r>
+            <w:proofErr w:type="gramEnd"/>
+            <w:r>
+              <w:rPr>
+                <w:lang w:val="en-US"/>
+              </w:rPr>
+              <w:t xml:space="preserve">), </w:t>
             </w:r>
             <w:proofErr w:type="spellStart"/>
             <w:r>
@@ -6310,6 +6529,9 @@
         <w:jc w:val="center"/>
       </w:pPr>
       <w:r>
+        <w:rPr>
+          <w:noProof/>
+        </w:rPr>
         <w:lastRenderedPageBreak/>
         <w:drawing>
           <wp:inline distT="0" distB="0" distL="0" distR="0" wp14:anchorId="08BDC930" wp14:editId="6D989179">
@@ -6350,30 +6572,20 @@
     </w:p>
     <w:p>
       <w:pPr>
-        <w:pStyle w:val="Legenda"/>
+        <w:pStyle w:val="Caption"/>
         <w:jc w:val="center"/>
       </w:pPr>
       <w:r>
         <w:t xml:space="preserve">Rysunek </w:t>
       </w:r>
-      <w:r>
-        <w:fldChar w:fldCharType="begin"/>
-      </w:r>
-      <w:r>
-        <w:instrText xml:space="preserve"> SEQ Rysunek \* ARABIC </w:instrText>
-      </w:r>
-      <w:r>
-        <w:fldChar w:fldCharType="separate"/>
-      </w:r>
-      <w:r>
-        <w:rPr>
-          <w:noProof/>
-        </w:rPr>
-        <w:t>8</w:t>
-      </w:r>
-      <w:r>
-        <w:fldChar w:fldCharType="end"/>
-      </w:r>
+      <w:fldSimple w:instr=" SEQ Rysunek \* ARABIC ">
+        <w:r>
+          <w:rPr>
+            <w:noProof/>
+          </w:rPr>
+          <w:t>8</w:t>
+        </w:r>
+      </w:fldSimple>
       <w:r>
         <w:t xml:space="preserve"> Wykonane zadania</w:t>
       </w:r>
@@ -6428,30 +6640,20 @@
     </w:p>
     <w:p>
       <w:pPr>
-        <w:pStyle w:val="Legenda"/>
+        <w:pStyle w:val="Caption"/>
         <w:jc w:val="center"/>
       </w:pPr>
       <w:r>
         <w:t xml:space="preserve">Rysunek </w:t>
       </w:r>
-      <w:r>
-        <w:fldChar w:fldCharType="begin"/>
-      </w:r>
-      <w:r>
-        <w:instrText xml:space="preserve"> SEQ Rysunek \* ARABIC </w:instrText>
-      </w:r>
-      <w:r>
-        <w:fldChar w:fldCharType="separate"/>
-      </w:r>
-      <w:r>
-        <w:rPr>
-          <w:noProof/>
-        </w:rPr>
-        <w:t>9</w:t>
-      </w:r>
-      <w:r>
-        <w:fldChar w:fldCharType="end"/>
-      </w:r>
+      <w:fldSimple w:instr=" SEQ Rysunek \* ARABIC ">
+        <w:r>
+          <w:rPr>
+            <w:noProof/>
+          </w:rPr>
+          <w:t>9</w:t>
+        </w:r>
+      </w:fldSimple>
       <w:r>
         <w:t xml:space="preserve"> Aktywność na </w:t>
       </w:r>
@@ -6535,7 +6737,7 @@
     </w:p>
     <w:p>
       <w:pPr>
-        <w:pStyle w:val="Akapitzlist"/>
+        <w:pStyle w:val="ListParagraph"/>
         <w:ind w:left="0"/>
         <w:rPr>
           <w:rFonts w:ascii="Segoe UI" w:eastAsia="Times New Roman" w:hAnsi="Segoe UI" w:cs="Segoe UI"/>
@@ -6562,7 +6764,7 @@
     </w:p>
     <w:p>
       <w:pPr>
-        <w:pStyle w:val="Akapitzlist"/>
+        <w:pStyle w:val="ListParagraph"/>
         <w:ind w:left="0"/>
         <w:rPr>
           <w:rFonts w:ascii="Segoe UI" w:eastAsia="Times New Roman" w:hAnsi="Segoe UI" w:cs="Segoe UI"/>
@@ -6585,7 +6787,7 @@
     </w:p>
     <w:p>
       <w:pPr>
-        <w:pStyle w:val="Akapitzlist"/>
+        <w:pStyle w:val="ListParagraph"/>
         <w:ind w:left="0"/>
         <w:rPr>
           <w:rFonts w:ascii="Segoe UI" w:eastAsia="Times New Roman" w:hAnsi="Segoe UI" w:cs="Segoe UI"/>
@@ -6612,7 +6814,7 @@
     </w:p>
     <w:p>
       <w:pPr>
-        <w:pStyle w:val="Akapitzlist"/>
+        <w:pStyle w:val="ListParagraph"/>
         <w:ind w:left="0"/>
         <w:rPr>
           <w:rFonts w:ascii="Segoe UI" w:eastAsia="Times New Roman" w:hAnsi="Segoe UI" w:cs="Segoe UI"/>
@@ -6679,7 +6881,7 @@
     </w:p>
     <w:p>
       <w:pPr>
-        <w:pStyle w:val="Akapitzlist"/>
+        <w:pStyle w:val="ListParagraph"/>
         <w:ind w:left="0"/>
         <w:rPr>
           <w:rFonts w:ascii="Segoe UI" w:eastAsia="Times New Roman" w:hAnsi="Segoe UI" w:cs="Segoe UI"/>
@@ -6735,7 +6937,7 @@
     </w:p>
     <w:p>
       <w:pPr>
-        <w:pStyle w:val="Akapitzlist"/>
+        <w:pStyle w:val="ListParagraph"/>
         <w:ind w:left="0"/>
         <w:rPr>
           <w:rFonts w:ascii="Segoe UI" w:eastAsia="Times New Roman" w:hAnsi="Segoe UI" w:cs="Segoe UI"/>
@@ -6802,7 +7004,7 @@
     </w:p>
     <w:p>
       <w:pPr>
-        <w:pStyle w:val="Akapitzlist"/>
+        <w:pStyle w:val="ListParagraph"/>
         <w:ind w:left="0"/>
         <w:rPr>
           <w:rFonts w:ascii="Segoe UI" w:eastAsia="Times New Roman" w:hAnsi="Segoe UI" w:cs="Segoe UI"/>
@@ -6847,7 +7049,7 @@
     </w:p>
     <w:p>
       <w:pPr>
-        <w:pStyle w:val="Akapitzlist"/>
+        <w:pStyle w:val="ListParagraph"/>
         <w:ind w:left="0"/>
         <w:rPr>
           <w:rFonts w:ascii="Segoe UI" w:eastAsia="Times New Roman" w:hAnsi="Segoe UI" w:cs="Segoe UI"/>
@@ -6892,7 +7094,7 @@
     </w:p>
     <w:p>
       <w:pPr>
-        <w:pStyle w:val="Akapitzlist"/>
+        <w:pStyle w:val="ListParagraph"/>
         <w:ind w:left="0"/>
         <w:rPr>
           <w:rFonts w:ascii="Segoe UI" w:eastAsia="Times New Roman" w:hAnsi="Segoe UI" w:cs="Segoe UI"/>
@@ -6937,7 +7139,7 @@
     </w:p>
     <w:p>
       <w:pPr>
-        <w:pStyle w:val="Akapitzlist"/>
+        <w:pStyle w:val="ListParagraph"/>
         <w:ind w:left="0"/>
         <w:rPr>
           <w:rFonts w:ascii="Segoe UI" w:eastAsia="Times New Roman" w:hAnsi="Segoe UI" w:cs="Segoe UI"/>
@@ -6970,7 +7172,7 @@
     </w:p>
     <w:p>
       <w:pPr>
-        <w:pStyle w:val="Akapitzlist"/>
+        <w:pStyle w:val="ListParagraph"/>
         <w:ind w:left="0"/>
         <w:rPr>
           <w:rFonts w:ascii="Segoe UI" w:eastAsia="Times New Roman" w:hAnsi="Segoe UI" w:cs="Segoe UI"/>
@@ -7003,7 +7205,7 @@
     </w:p>
     <w:p>
       <w:pPr>
-        <w:pStyle w:val="Akapitzlist"/>
+        <w:pStyle w:val="ListParagraph"/>
         <w:ind w:left="0"/>
         <w:rPr>
           <w:rFonts w:ascii="Segoe UI" w:eastAsia="Times New Roman" w:hAnsi="Segoe UI" w:cs="Segoe UI"/>
@@ -7030,7 +7232,7 @@
     </w:p>
     <w:p>
       <w:pPr>
-        <w:pStyle w:val="Akapitzlist"/>
+        <w:pStyle w:val="ListParagraph"/>
         <w:ind w:left="0"/>
         <w:rPr>
           <w:rFonts w:ascii="Segoe UI" w:eastAsia="Times New Roman" w:hAnsi="Segoe UI" w:cs="Segoe UI"/>
@@ -7063,7 +7265,7 @@
     </w:p>
     <w:p>
       <w:pPr>
-        <w:pStyle w:val="Akapitzlist"/>
+        <w:pStyle w:val="ListParagraph"/>
         <w:ind w:left="0"/>
         <w:rPr>
           <w:rFonts w:ascii="Segoe UI" w:eastAsia="Times New Roman" w:hAnsi="Segoe UI" w:cs="Segoe UI"/>
@@ -7108,7 +7310,7 @@
     </w:p>
     <w:p>
       <w:pPr>
-        <w:pStyle w:val="Akapitzlist"/>
+        <w:pStyle w:val="ListParagraph"/>
         <w:ind w:left="0"/>
         <w:rPr>
           <w:rFonts w:ascii="Segoe UI" w:eastAsia="Times New Roman" w:hAnsi="Segoe UI" w:cs="Segoe UI"/>
@@ -7151,7 +7353,7 @@
     </w:p>
     <w:p>
       <w:pPr>
-        <w:pStyle w:val="Akapitzlist"/>
+        <w:pStyle w:val="ListParagraph"/>
         <w:ind w:left="0"/>
         <w:rPr>
           <w:rFonts w:ascii="Segoe UI" w:eastAsia="Times New Roman" w:hAnsi="Segoe UI" w:cs="Segoe UI"/>
@@ -7190,7 +7392,7 @@
     </w:p>
     <w:p>
       <w:pPr>
-        <w:pStyle w:val="Akapitzlist"/>
+        <w:pStyle w:val="ListParagraph"/>
         <w:ind w:left="0"/>
         <w:rPr>
           <w:rFonts w:ascii="Segoe UI" w:eastAsia="Times New Roman" w:hAnsi="Segoe UI" w:cs="Segoe UI"/>
@@ -7243,7 +7445,7 @@
     </w:p>
     <w:p>
       <w:pPr>
-        <w:pStyle w:val="Akapitzlist"/>
+        <w:pStyle w:val="ListParagraph"/>
         <w:ind w:left="0"/>
         <w:rPr>
           <w:rFonts w:ascii="Segoe UI" w:eastAsia="Times New Roman" w:hAnsi="Segoe UI" w:cs="Segoe UI"/>
@@ -7256,7 +7458,7 @@
     </w:p>
     <w:tbl>
       <w:tblPr>
-        <w:tblStyle w:val="Tabelasiatki1jasnaakcent3"/>
+        <w:tblStyle w:val="GridTable1Light-Accent3"/>
         <w:tblW w:w="0" w:type="auto"/>
         <w:tblLook w:val="04A0" w:firstRow="1" w:lastRow="0" w:firstColumn="1" w:lastColumn="0" w:noHBand="0" w:noVBand="1"/>
       </w:tblPr>
@@ -7460,7 +7662,15 @@
               <w:t>89</w:t>
             </w:r>
             <w:r>
-              <w:t xml:space="preserve"> ++  |  </w:t>
+              <w:t xml:space="preserve"> +</w:t>
+            </w:r>
+            <w:proofErr w:type="gramStart"/>
+            <w:r>
+              <w:t>+  |</w:t>
+            </w:r>
+            <w:proofErr w:type="gramEnd"/>
+            <w:r>
+              <w:t xml:space="preserve">  </w:t>
             </w:r>
             <w:r>
               <w:t>27</w:t>
@@ -8262,7 +8472,7 @@
     </w:p>
     <w:p>
       <w:pPr>
-        <w:pStyle w:val="Legenda"/>
+        <w:pStyle w:val="Caption"/>
         <w:jc w:val="center"/>
       </w:pPr>
       <w:r>
@@ -8313,7 +8523,7 @@
     </w:p>
     <w:p>
       <w:pPr>
-        <w:pStyle w:val="Legenda"/>
+        <w:pStyle w:val="Caption"/>
         <w:jc w:val="center"/>
       </w:pPr>
       <w:r>
@@ -8338,7 +8548,7 @@
     </w:p>
     <w:tbl>
       <w:tblPr>
-        <w:tblStyle w:val="Tabelasiatki1jasnaakcent3"/>
+        <w:tblStyle w:val="GridTable1Light-Accent3"/>
         <w:tblW w:w="0" w:type="auto"/>
         <w:tblLook w:val="04A0" w:firstRow="1" w:lastRow="0" w:firstColumn="1" w:lastColumn="0" w:noHBand="0" w:noVBand="1"/>
       </w:tblPr>
@@ -9184,6 +9394,1739 @@
         <w:shd w:val="clear" w:color="auto" w:fill="FFFFFF"/>
         <w:spacing w:before="100" w:beforeAutospacing="1" w:after="100" w:afterAutospacing="1" w:line="240" w:lineRule="auto"/>
       </w:pPr>
+    </w:p>
+    <w:p>
+      <w:pPr>
+        <w:shd w:val="clear" w:color="auto" w:fill="FFFFFF"/>
+        <w:spacing w:before="100" w:beforeAutospacing="1" w:after="100" w:afterAutospacing="1" w:line="240" w:lineRule="auto"/>
+      </w:pPr>
+    </w:p>
+    <w:p>
+      <w:pPr>
+        <w:shd w:val="clear" w:color="auto" w:fill="FFFFFF"/>
+        <w:spacing w:before="100" w:beforeAutospacing="1" w:after="100" w:afterAutospacing="1" w:line="240" w:lineRule="auto"/>
+      </w:pPr>
+    </w:p>
+    <w:p>
+      <w:pPr>
+        <w:shd w:val="clear" w:color="auto" w:fill="FFFFFF"/>
+        <w:spacing w:before="100" w:beforeAutospacing="1" w:after="100" w:afterAutospacing="1" w:line="240" w:lineRule="auto"/>
+      </w:pPr>
+    </w:p>
+    <w:p>
+      <w:r>
+        <w:br w:type="page"/>
+      </w:r>
+    </w:p>
+    <w:p>
+      <w:pPr>
+        <w:rPr>
+          <w:rFonts w:ascii="Segoe UI" w:eastAsia="Times New Roman" w:hAnsi="Segoe UI" w:cs="Segoe UI"/>
+          <w:color w:val="24292E"/>
+          <w:sz w:val="24"/>
+          <w:szCs w:val="24"/>
+          <w:lang w:eastAsia="pl-PL"/>
+        </w:rPr>
+      </w:pPr>
+      <w:r>
+        <w:rPr>
+          <w:rFonts w:ascii="Segoe UI" w:eastAsia="Times New Roman" w:hAnsi="Segoe UI" w:cs="Segoe UI"/>
+          <w:color w:val="24292E"/>
+          <w:sz w:val="24"/>
+          <w:szCs w:val="24"/>
+          <w:lang w:eastAsia="pl-PL"/>
+        </w:rPr>
+        <w:lastRenderedPageBreak/>
+        <w:t xml:space="preserve">Deweloper: </w:t>
+      </w:r>
+      <w:r>
+        <w:rPr>
+          <w:rFonts w:ascii="Segoe UI" w:eastAsia="Times New Roman" w:hAnsi="Segoe UI" w:cs="Segoe UI"/>
+          <w:color w:val="24292E"/>
+          <w:sz w:val="24"/>
+          <w:szCs w:val="24"/>
+          <w:lang w:eastAsia="pl-PL"/>
+        </w:rPr>
+        <w:t>Przemek Kaczorowski</w:t>
+      </w:r>
+      <w:r>
+        <w:rPr>
+          <w:rFonts w:ascii="Segoe UI" w:eastAsia="Times New Roman" w:hAnsi="Segoe UI" w:cs="Segoe UI"/>
+          <w:color w:val="24292E"/>
+          <w:sz w:val="24"/>
+          <w:szCs w:val="24"/>
+          <w:lang w:eastAsia="pl-PL"/>
+        </w:rPr>
+        <w:t xml:space="preserve"> </w:t>
+      </w:r>
+      <w:r>
+        <w:rPr>
+          <w:rFonts w:ascii="Segoe UI" w:eastAsia="Times New Roman" w:hAnsi="Segoe UI" w:cs="Segoe UI"/>
+          <w:color w:val="24292E"/>
+          <w:sz w:val="24"/>
+          <w:szCs w:val="24"/>
+          <w:lang w:eastAsia="pl-PL"/>
+        </w:rPr>
+        <w:t>/</w:t>
+      </w:r>
+      <w:r>
+        <w:rPr>
+          <w:rFonts w:ascii="Segoe UI" w:eastAsia="Times New Roman" w:hAnsi="Segoe UI" w:cs="Segoe UI"/>
+          <w:color w:val="24292E"/>
+          <w:sz w:val="24"/>
+          <w:szCs w:val="24"/>
+          <w:lang w:eastAsia="pl-PL"/>
+        </w:rPr>
+        <w:t xml:space="preserve"> </w:t>
+      </w:r>
+      <w:proofErr w:type="spellStart"/>
+      <w:r>
+        <w:rPr>
+          <w:rFonts w:ascii="Segoe UI" w:eastAsia="Times New Roman" w:hAnsi="Segoe UI" w:cs="Segoe UI"/>
+          <w:color w:val="24292E"/>
+          <w:sz w:val="24"/>
+          <w:szCs w:val="24"/>
+          <w:lang w:eastAsia="pl-PL"/>
+        </w:rPr>
+        <w:t>TakiPrzemo</w:t>
+      </w:r>
+      <w:proofErr w:type="spellEnd"/>
+      <w:r>
+        <w:rPr>
+          <w:rFonts w:ascii="Segoe UI" w:eastAsia="Times New Roman" w:hAnsi="Segoe UI" w:cs="Segoe UI"/>
+          <w:color w:val="24292E"/>
+          <w:sz w:val="24"/>
+          <w:szCs w:val="24"/>
+          <w:lang w:eastAsia="pl-PL"/>
+        </w:rPr>
+        <w:t xml:space="preserve"> </w:t>
+      </w:r>
+      <w:r>
+        <w:rPr>
+          <w:rFonts w:ascii="Segoe UI" w:eastAsia="Times New Roman" w:hAnsi="Segoe UI" w:cs="Segoe UI"/>
+          <w:color w:val="24292E"/>
+          <w:sz w:val="24"/>
+          <w:szCs w:val="24"/>
+          <w:lang w:eastAsia="pl-PL"/>
+        </w:rPr>
+        <w:t>/</w:t>
+      </w:r>
+      <w:r>
+        <w:rPr>
+          <w:rFonts w:ascii="Segoe UI" w:eastAsia="Times New Roman" w:hAnsi="Segoe UI" w:cs="Segoe UI"/>
+          <w:color w:val="24292E"/>
+          <w:sz w:val="24"/>
+          <w:szCs w:val="24"/>
+          <w:lang w:eastAsia="pl-PL"/>
+        </w:rPr>
+        <w:t xml:space="preserve"> </w:t>
+      </w:r>
+      <w:r>
+        <w:rPr>
+          <w:rFonts w:ascii="Segoe UI" w:eastAsia="Times New Roman" w:hAnsi="Segoe UI" w:cs="Segoe UI"/>
+          <w:color w:val="24292E"/>
+          <w:sz w:val="24"/>
+          <w:szCs w:val="24"/>
+          <w:lang w:eastAsia="pl-PL"/>
+        </w:rPr>
+        <w:t>serdalaberda</w:t>
+      </w:r>
+      <w:r>
+        <w:rPr>
+          <w:rFonts w:ascii="Segoe UI" w:eastAsia="Times New Roman" w:hAnsi="Segoe UI" w:cs="Segoe UI"/>
+          <w:color w:val="24292E"/>
+          <w:sz w:val="24"/>
+          <w:szCs w:val="24"/>
+          <w:lang w:eastAsia="pl-PL"/>
+        </w:rPr>
+        <w:t>@gmail.com</w:t>
+      </w:r>
+    </w:p>
+    <w:p>
+      <w:pPr>
+        <w:pStyle w:val="ListParagraph"/>
+        <w:ind w:left="0"/>
+        <w:rPr>
+          <w:rFonts w:ascii="Segoe UI" w:eastAsia="Times New Roman" w:hAnsi="Segoe UI" w:cs="Segoe UI"/>
+          <w:b/>
+          <w:bCs/>
+          <w:color w:val="24292E"/>
+          <w:sz w:val="24"/>
+          <w:szCs w:val="24"/>
+          <w:lang w:eastAsia="pl-PL"/>
+        </w:rPr>
+      </w:pPr>
+      <w:r>
+        <w:rPr>
+          <w:rFonts w:ascii="Segoe UI" w:eastAsia="Times New Roman" w:hAnsi="Segoe UI" w:cs="Segoe UI"/>
+          <w:b/>
+          <w:bCs/>
+          <w:color w:val="24292E"/>
+          <w:sz w:val="24"/>
+          <w:szCs w:val="24"/>
+          <w:lang w:eastAsia="pl-PL"/>
+        </w:rPr>
+        <w:t xml:space="preserve">Zadania projektowe: </w:t>
+      </w:r>
+    </w:p>
+    <w:p>
+      <w:pPr>
+        <w:pStyle w:val="ListParagraph"/>
+        <w:ind w:left="0"/>
+        <w:rPr>
+          <w:rFonts w:ascii="Segoe UI" w:eastAsia="Times New Roman" w:hAnsi="Segoe UI" w:cs="Segoe UI"/>
+          <w:color w:val="24292E"/>
+          <w:sz w:val="24"/>
+          <w:szCs w:val="24"/>
+          <w:lang w:eastAsia="pl-PL"/>
+        </w:rPr>
+      </w:pPr>
+      <w:r>
+        <w:rPr>
+          <w:rFonts w:ascii="Segoe UI" w:eastAsia="Times New Roman" w:hAnsi="Segoe UI" w:cs="Segoe UI"/>
+          <w:color w:val="24292E"/>
+          <w:sz w:val="24"/>
+          <w:szCs w:val="24"/>
+          <w:lang w:eastAsia="pl-PL"/>
+        </w:rPr>
+        <w:t xml:space="preserve">- </w:t>
+      </w:r>
+      <w:r>
+        <w:rPr>
+          <w:rFonts w:ascii="Segoe UI" w:eastAsia="Times New Roman" w:hAnsi="Segoe UI" w:cs="Segoe UI"/>
+          <w:color w:val="24292E"/>
+          <w:sz w:val="24"/>
+          <w:szCs w:val="24"/>
+          <w:lang w:eastAsia="pl-PL"/>
+        </w:rPr>
+        <w:t>Stworzenie repozytorium i projektu na GitHub</w:t>
+      </w:r>
+    </w:p>
+    <w:p>
+      <w:pPr>
+        <w:pStyle w:val="ListParagraph"/>
+        <w:ind w:left="0"/>
+        <w:rPr>
+          <w:rFonts w:ascii="Segoe UI" w:eastAsia="Times New Roman" w:hAnsi="Segoe UI" w:cs="Segoe UI"/>
+          <w:b/>
+          <w:bCs/>
+          <w:color w:val="24292E"/>
+          <w:sz w:val="24"/>
+          <w:szCs w:val="24"/>
+          <w:lang w:eastAsia="pl-PL"/>
+        </w:rPr>
+      </w:pPr>
+      <w:r>
+        <w:rPr>
+          <w:rFonts w:ascii="Segoe UI" w:eastAsia="Times New Roman" w:hAnsi="Segoe UI" w:cs="Segoe UI"/>
+          <w:b/>
+          <w:bCs/>
+          <w:color w:val="24292E"/>
+          <w:sz w:val="24"/>
+          <w:szCs w:val="24"/>
+          <w:lang w:eastAsia="pl-PL"/>
+        </w:rPr>
+        <w:t>Zadania programistyczne:</w:t>
+      </w:r>
+    </w:p>
+    <w:p>
+      <w:pPr>
+        <w:pStyle w:val="ListParagraph"/>
+        <w:ind w:left="0"/>
+        <w:rPr>
+          <w:rFonts w:ascii="Segoe UI" w:eastAsia="Times New Roman" w:hAnsi="Segoe UI" w:cs="Segoe UI"/>
+          <w:color w:val="24292E"/>
+          <w:sz w:val="24"/>
+          <w:szCs w:val="24"/>
+          <w:lang w:eastAsia="pl-PL"/>
+        </w:rPr>
+      </w:pPr>
+      <w:r>
+        <w:rPr>
+          <w:rFonts w:ascii="Segoe UI" w:eastAsia="Times New Roman" w:hAnsi="Segoe UI" w:cs="Segoe UI"/>
+          <w:color w:val="24292E"/>
+          <w:sz w:val="24"/>
+          <w:szCs w:val="24"/>
+          <w:lang w:eastAsia="pl-PL"/>
+        </w:rPr>
+        <w:t xml:space="preserve">- </w:t>
+      </w:r>
+      <w:r>
+        <w:rPr>
+          <w:rFonts w:ascii="Segoe UI" w:eastAsia="Times New Roman" w:hAnsi="Segoe UI" w:cs="Segoe UI"/>
+          <w:color w:val="24292E"/>
+          <w:sz w:val="24"/>
+          <w:szCs w:val="24"/>
+          <w:lang w:eastAsia="pl-PL"/>
+        </w:rPr>
+        <w:t xml:space="preserve">Zapoznać się z biblioteką </w:t>
+      </w:r>
+      <w:proofErr w:type="spellStart"/>
+      <w:r>
+        <w:rPr>
+          <w:rFonts w:ascii="Segoe UI" w:eastAsia="Times New Roman" w:hAnsi="Segoe UI" w:cs="Segoe UI"/>
+          <w:color w:val="24292E"/>
+          <w:sz w:val="24"/>
+          <w:szCs w:val="24"/>
+          <w:lang w:eastAsia="pl-PL"/>
+        </w:rPr>
+        <w:t>python</w:t>
+      </w:r>
+      <w:proofErr w:type="spellEnd"/>
+      <w:r>
+        <w:rPr>
+          <w:rFonts w:ascii="Segoe UI" w:eastAsia="Times New Roman" w:hAnsi="Segoe UI" w:cs="Segoe UI"/>
+          <w:color w:val="24292E"/>
+          <w:sz w:val="24"/>
+          <w:szCs w:val="24"/>
+          <w:lang w:eastAsia="pl-PL"/>
+        </w:rPr>
+        <w:t xml:space="preserve"> </w:t>
+      </w:r>
+      <w:proofErr w:type="spellStart"/>
+      <w:r>
+        <w:rPr>
+          <w:rFonts w:ascii="Segoe UI" w:eastAsia="Times New Roman" w:hAnsi="Segoe UI" w:cs="Segoe UI"/>
+          <w:color w:val="24292E"/>
+          <w:sz w:val="24"/>
+          <w:szCs w:val="24"/>
+          <w:lang w:eastAsia="pl-PL"/>
+        </w:rPr>
+        <w:t>face_recognition</w:t>
+      </w:r>
+      <w:proofErr w:type="spellEnd"/>
+    </w:p>
+    <w:p>
+      <w:pPr>
+        <w:pStyle w:val="ListParagraph"/>
+        <w:ind w:left="0"/>
+        <w:rPr>
+          <w:rFonts w:ascii="Segoe UI" w:eastAsia="Times New Roman" w:hAnsi="Segoe UI" w:cs="Segoe UI"/>
+          <w:color w:val="24292E"/>
+          <w:sz w:val="24"/>
+          <w:szCs w:val="24"/>
+          <w:lang w:eastAsia="pl-PL"/>
+        </w:rPr>
+      </w:pPr>
+      <w:r>
+        <w:rPr>
+          <w:rFonts w:ascii="Segoe UI" w:eastAsia="Times New Roman" w:hAnsi="Segoe UI" w:cs="Segoe UI"/>
+          <w:color w:val="24292E"/>
+          <w:sz w:val="24"/>
+          <w:szCs w:val="24"/>
+          <w:lang w:eastAsia="pl-PL"/>
+        </w:rPr>
+        <w:t xml:space="preserve">- </w:t>
+      </w:r>
+      <w:r>
+        <w:rPr>
+          <w:rFonts w:ascii="Segoe UI" w:eastAsia="Times New Roman" w:hAnsi="Segoe UI" w:cs="Segoe UI"/>
+          <w:color w:val="24292E"/>
+          <w:sz w:val="24"/>
+          <w:szCs w:val="24"/>
+          <w:lang w:eastAsia="pl-PL"/>
+        </w:rPr>
+        <w:t xml:space="preserve">Zapoznać się z biblioteką </w:t>
+      </w:r>
+      <w:proofErr w:type="spellStart"/>
+      <w:r>
+        <w:rPr>
+          <w:rFonts w:ascii="Segoe UI" w:eastAsia="Times New Roman" w:hAnsi="Segoe UI" w:cs="Segoe UI"/>
+          <w:color w:val="24292E"/>
+          <w:sz w:val="24"/>
+          <w:szCs w:val="24"/>
+          <w:lang w:eastAsia="pl-PL"/>
+        </w:rPr>
+        <w:t>python</w:t>
+      </w:r>
+      <w:proofErr w:type="spellEnd"/>
+      <w:r>
+        <w:rPr>
+          <w:rFonts w:ascii="Segoe UI" w:eastAsia="Times New Roman" w:hAnsi="Segoe UI" w:cs="Segoe UI"/>
+          <w:color w:val="24292E"/>
+          <w:sz w:val="24"/>
+          <w:szCs w:val="24"/>
+          <w:lang w:eastAsia="pl-PL"/>
+        </w:rPr>
+        <w:t xml:space="preserve"> CV2</w:t>
+      </w:r>
+    </w:p>
+    <w:p>
+      <w:pPr>
+        <w:pStyle w:val="ListParagraph"/>
+        <w:ind w:left="0"/>
+        <w:rPr>
+          <w:rFonts w:ascii="Segoe UI" w:eastAsia="Times New Roman" w:hAnsi="Segoe UI" w:cs="Segoe UI"/>
+          <w:color w:val="24292E"/>
+          <w:sz w:val="24"/>
+          <w:szCs w:val="24"/>
+          <w:lang w:eastAsia="pl-PL"/>
+        </w:rPr>
+      </w:pPr>
+      <w:r>
+        <w:rPr>
+          <w:rFonts w:ascii="Segoe UI" w:eastAsia="Times New Roman" w:hAnsi="Segoe UI" w:cs="Segoe UI"/>
+          <w:color w:val="24292E"/>
+          <w:sz w:val="24"/>
+          <w:szCs w:val="24"/>
+          <w:lang w:eastAsia="pl-PL"/>
+        </w:rPr>
+        <w:t xml:space="preserve">- </w:t>
+      </w:r>
+      <w:r>
+        <w:rPr>
+          <w:rFonts w:ascii="Segoe UI" w:eastAsia="Times New Roman" w:hAnsi="Segoe UI" w:cs="Segoe UI"/>
+          <w:color w:val="24292E"/>
+          <w:sz w:val="24"/>
+          <w:szCs w:val="24"/>
+          <w:lang w:eastAsia="pl-PL"/>
+        </w:rPr>
+        <w:t xml:space="preserve">Zapoznać się z biblioteką </w:t>
+      </w:r>
+      <w:proofErr w:type="spellStart"/>
+      <w:r>
+        <w:rPr>
+          <w:rFonts w:ascii="Segoe UI" w:eastAsia="Times New Roman" w:hAnsi="Segoe UI" w:cs="Segoe UI"/>
+          <w:color w:val="24292E"/>
+          <w:sz w:val="24"/>
+          <w:szCs w:val="24"/>
+          <w:lang w:eastAsia="pl-PL"/>
+        </w:rPr>
+        <w:t>python</w:t>
+      </w:r>
+      <w:proofErr w:type="spellEnd"/>
+      <w:r>
+        <w:rPr>
+          <w:rFonts w:ascii="Segoe UI" w:eastAsia="Times New Roman" w:hAnsi="Segoe UI" w:cs="Segoe UI"/>
+          <w:color w:val="24292E"/>
+          <w:sz w:val="24"/>
+          <w:szCs w:val="24"/>
+          <w:lang w:eastAsia="pl-PL"/>
+        </w:rPr>
+        <w:t xml:space="preserve"> </w:t>
+      </w:r>
+      <w:proofErr w:type="spellStart"/>
+      <w:r>
+        <w:rPr>
+          <w:rFonts w:ascii="Segoe UI" w:eastAsia="Times New Roman" w:hAnsi="Segoe UI" w:cs="Segoe UI"/>
+          <w:color w:val="24292E"/>
+          <w:sz w:val="24"/>
+          <w:szCs w:val="24"/>
+          <w:lang w:eastAsia="pl-PL"/>
+        </w:rPr>
+        <w:t>tkinter</w:t>
+      </w:r>
+      <w:proofErr w:type="spellEnd"/>
+    </w:p>
+    <w:p>
+      <w:pPr>
+        <w:pStyle w:val="ListParagraph"/>
+        <w:ind w:left="0"/>
+        <w:rPr>
+          <w:rFonts w:ascii="Segoe UI" w:eastAsia="Times New Roman" w:hAnsi="Segoe UI" w:cs="Segoe UI"/>
+          <w:color w:val="24292E"/>
+          <w:sz w:val="24"/>
+          <w:szCs w:val="24"/>
+          <w:lang w:eastAsia="pl-PL"/>
+        </w:rPr>
+      </w:pPr>
+      <w:r>
+        <w:rPr>
+          <w:rFonts w:ascii="Segoe UI" w:eastAsia="Times New Roman" w:hAnsi="Segoe UI" w:cs="Segoe UI"/>
+          <w:color w:val="24292E"/>
+          <w:sz w:val="24"/>
+          <w:szCs w:val="24"/>
+          <w:lang w:eastAsia="pl-PL"/>
+        </w:rPr>
+        <w:t xml:space="preserve">- </w:t>
+      </w:r>
+      <w:proofErr w:type="spellStart"/>
+      <w:r>
+        <w:rPr>
+          <w:rFonts w:ascii="Segoe UI" w:eastAsia="Times New Roman" w:hAnsi="Segoe UI" w:cs="Segoe UI"/>
+          <w:color w:val="24292E"/>
+          <w:sz w:val="24"/>
+          <w:szCs w:val="24"/>
+          <w:lang w:eastAsia="pl-PL"/>
+        </w:rPr>
+        <w:t>main</w:t>
+      </w:r>
+      <w:proofErr w:type="spellEnd"/>
+      <w:r>
+        <w:rPr>
+          <w:rFonts w:ascii="Segoe UI" w:eastAsia="Times New Roman" w:hAnsi="Segoe UI" w:cs="Segoe UI"/>
+          <w:color w:val="24292E"/>
+          <w:sz w:val="24"/>
+          <w:szCs w:val="24"/>
+          <w:lang w:eastAsia="pl-PL"/>
+        </w:rPr>
+        <w:t>: dodać funkcjonalność przycisku do wychodzenia z programu</w:t>
+      </w:r>
+    </w:p>
+    <w:p>
+      <w:pPr>
+        <w:pStyle w:val="ListParagraph"/>
+        <w:ind w:left="0"/>
+        <w:rPr>
+          <w:rFonts w:ascii="Segoe UI" w:eastAsia="Times New Roman" w:hAnsi="Segoe UI" w:cs="Segoe UI"/>
+          <w:color w:val="24292E"/>
+          <w:sz w:val="24"/>
+          <w:szCs w:val="24"/>
+          <w:lang w:eastAsia="pl-PL"/>
+        </w:rPr>
+      </w:pPr>
+      <w:r>
+        <w:rPr>
+          <w:rFonts w:ascii="Segoe UI" w:eastAsia="Times New Roman" w:hAnsi="Segoe UI" w:cs="Segoe UI"/>
+          <w:color w:val="24292E"/>
+          <w:sz w:val="24"/>
+          <w:szCs w:val="24"/>
+          <w:lang w:eastAsia="pl-PL"/>
+        </w:rPr>
+        <w:t xml:space="preserve">- </w:t>
+      </w:r>
+      <w:r>
+        <w:rPr>
+          <w:rFonts w:ascii="Segoe UI" w:eastAsia="Times New Roman" w:hAnsi="Segoe UI" w:cs="Segoe UI"/>
+          <w:color w:val="24292E"/>
+          <w:sz w:val="24"/>
+          <w:szCs w:val="24"/>
+          <w:lang w:eastAsia="pl-PL"/>
+        </w:rPr>
+        <w:t>trening: dodanie graficznego interfejsu</w:t>
+      </w:r>
+    </w:p>
+    <w:p>
+      <w:pPr>
+        <w:pStyle w:val="ListParagraph"/>
+        <w:ind w:left="0"/>
+        <w:rPr>
+          <w:rFonts w:ascii="Segoe UI" w:eastAsia="Times New Roman" w:hAnsi="Segoe UI" w:cs="Segoe UI"/>
+          <w:color w:val="24292E"/>
+          <w:sz w:val="24"/>
+          <w:szCs w:val="24"/>
+          <w:lang w:eastAsia="pl-PL"/>
+        </w:rPr>
+      </w:pPr>
+      <w:r>
+        <w:rPr>
+          <w:rFonts w:ascii="Segoe UI" w:eastAsia="Times New Roman" w:hAnsi="Segoe UI" w:cs="Segoe UI"/>
+          <w:color w:val="24292E"/>
+          <w:sz w:val="24"/>
+          <w:szCs w:val="24"/>
+          <w:lang w:eastAsia="pl-PL"/>
+        </w:rPr>
+        <w:t xml:space="preserve">- </w:t>
+      </w:r>
+      <w:r>
+        <w:rPr>
+          <w:rFonts w:ascii="Segoe UI" w:eastAsia="Times New Roman" w:hAnsi="Segoe UI" w:cs="Segoe UI"/>
+          <w:color w:val="24292E"/>
+          <w:sz w:val="24"/>
+          <w:szCs w:val="24"/>
+          <w:lang w:eastAsia="pl-PL"/>
+        </w:rPr>
+        <w:t xml:space="preserve">trening: </w:t>
+      </w:r>
+      <w:proofErr w:type="spellStart"/>
+      <w:r>
+        <w:rPr>
+          <w:rFonts w:ascii="Segoe UI" w:eastAsia="Times New Roman" w:hAnsi="Segoe UI" w:cs="Segoe UI"/>
+          <w:color w:val="24292E"/>
+          <w:sz w:val="24"/>
+          <w:szCs w:val="24"/>
+          <w:lang w:eastAsia="pl-PL"/>
+        </w:rPr>
+        <w:t>enkodowanie</w:t>
+      </w:r>
+      <w:proofErr w:type="spellEnd"/>
+    </w:p>
+    <w:p>
+      <w:pPr>
+        <w:pStyle w:val="ListParagraph"/>
+        <w:ind w:left="0"/>
+        <w:rPr>
+          <w:rFonts w:ascii="Segoe UI" w:eastAsia="Times New Roman" w:hAnsi="Segoe UI" w:cs="Segoe UI"/>
+          <w:color w:val="24292E"/>
+          <w:sz w:val="24"/>
+          <w:szCs w:val="24"/>
+          <w:lang w:eastAsia="pl-PL"/>
+        </w:rPr>
+      </w:pPr>
+      <w:r>
+        <w:rPr>
+          <w:rFonts w:ascii="Segoe UI" w:eastAsia="Times New Roman" w:hAnsi="Segoe UI" w:cs="Segoe UI"/>
+          <w:color w:val="24292E"/>
+          <w:sz w:val="24"/>
+          <w:szCs w:val="24"/>
+          <w:lang w:eastAsia="pl-PL"/>
+        </w:rPr>
+        <w:t xml:space="preserve">- </w:t>
+      </w:r>
+      <w:proofErr w:type="spellStart"/>
+      <w:r>
+        <w:rPr>
+          <w:rFonts w:ascii="Segoe UI" w:eastAsia="Times New Roman" w:hAnsi="Segoe UI" w:cs="Segoe UI"/>
+          <w:color w:val="24292E"/>
+          <w:sz w:val="24"/>
+          <w:szCs w:val="24"/>
+          <w:lang w:eastAsia="pl-PL"/>
+        </w:rPr>
+        <w:t>main</w:t>
+      </w:r>
+      <w:proofErr w:type="spellEnd"/>
+      <w:r>
+        <w:rPr>
+          <w:rFonts w:ascii="Segoe UI" w:eastAsia="Times New Roman" w:hAnsi="Segoe UI" w:cs="Segoe UI"/>
+          <w:color w:val="24292E"/>
+          <w:sz w:val="24"/>
+          <w:szCs w:val="24"/>
+          <w:lang w:eastAsia="pl-PL"/>
+        </w:rPr>
+        <w:t xml:space="preserve">: Odczytanie danych z </w:t>
+      </w:r>
+      <w:proofErr w:type="gramStart"/>
+      <w:r>
+        <w:rPr>
+          <w:rFonts w:ascii="Segoe UI" w:eastAsia="Times New Roman" w:hAnsi="Segoe UI" w:cs="Segoe UI"/>
+          <w:color w:val="24292E"/>
+          <w:sz w:val="24"/>
+          <w:szCs w:val="24"/>
+          <w:lang w:eastAsia="pl-PL"/>
+        </w:rPr>
+        <w:t>pliku .</w:t>
+      </w:r>
+      <w:proofErr w:type="spellStart"/>
+      <w:r>
+        <w:rPr>
+          <w:rFonts w:ascii="Segoe UI" w:eastAsia="Times New Roman" w:hAnsi="Segoe UI" w:cs="Segoe UI"/>
+          <w:color w:val="24292E"/>
+          <w:sz w:val="24"/>
+          <w:szCs w:val="24"/>
+          <w:lang w:eastAsia="pl-PL"/>
+        </w:rPr>
+        <w:t>yaml</w:t>
+      </w:r>
+      <w:proofErr w:type="spellEnd"/>
+      <w:proofErr w:type="gramEnd"/>
+    </w:p>
+    <w:p>
+      <w:pPr>
+        <w:pStyle w:val="ListParagraph"/>
+        <w:ind w:left="0"/>
+        <w:rPr>
+          <w:rFonts w:ascii="Segoe UI" w:eastAsia="Times New Roman" w:hAnsi="Segoe UI" w:cs="Segoe UI"/>
+          <w:color w:val="24292E"/>
+          <w:sz w:val="24"/>
+          <w:szCs w:val="24"/>
+          <w:lang w:eastAsia="pl-PL"/>
+        </w:rPr>
+      </w:pPr>
+      <w:r>
+        <w:rPr>
+          <w:rFonts w:ascii="Segoe UI" w:eastAsia="Times New Roman" w:hAnsi="Segoe UI" w:cs="Segoe UI"/>
+          <w:color w:val="24292E"/>
+          <w:sz w:val="24"/>
+          <w:szCs w:val="24"/>
+          <w:lang w:eastAsia="pl-PL"/>
+        </w:rPr>
+        <w:t xml:space="preserve">- </w:t>
+      </w:r>
+      <w:proofErr w:type="spellStart"/>
+      <w:r>
+        <w:rPr>
+          <w:rFonts w:ascii="Segoe UI" w:eastAsia="Times New Roman" w:hAnsi="Segoe UI" w:cs="Segoe UI"/>
+          <w:color w:val="24292E"/>
+          <w:sz w:val="24"/>
+          <w:szCs w:val="24"/>
+          <w:lang w:eastAsia="pl-PL"/>
+        </w:rPr>
+        <w:t>take_photo</w:t>
+      </w:r>
+      <w:proofErr w:type="spellEnd"/>
+      <w:r>
+        <w:rPr>
+          <w:rFonts w:ascii="Segoe UI" w:eastAsia="Times New Roman" w:hAnsi="Segoe UI" w:cs="Segoe UI"/>
+          <w:color w:val="24292E"/>
+          <w:sz w:val="24"/>
+          <w:szCs w:val="24"/>
+          <w:lang w:eastAsia="pl-PL"/>
+        </w:rPr>
+        <w:t>: dodanie przycisków</w:t>
+      </w:r>
+    </w:p>
+    <w:p>
+      <w:pPr>
+        <w:pStyle w:val="ListParagraph"/>
+        <w:ind w:left="0"/>
+        <w:rPr>
+          <w:rFonts w:ascii="Segoe UI" w:eastAsia="Times New Roman" w:hAnsi="Segoe UI" w:cs="Segoe UI"/>
+          <w:b/>
+          <w:bCs/>
+          <w:color w:val="24292E"/>
+          <w:sz w:val="24"/>
+          <w:szCs w:val="24"/>
+          <w:lang w:eastAsia="pl-PL"/>
+        </w:rPr>
+      </w:pPr>
+      <w:r>
+        <w:rPr>
+          <w:rFonts w:ascii="Segoe UI" w:eastAsia="Times New Roman" w:hAnsi="Segoe UI" w:cs="Segoe UI"/>
+          <w:b/>
+          <w:bCs/>
+          <w:color w:val="24292E"/>
+          <w:sz w:val="24"/>
+          <w:szCs w:val="24"/>
+          <w:lang w:eastAsia="pl-PL"/>
+        </w:rPr>
+        <w:t>Zadania dokumentacyjne:</w:t>
+      </w:r>
+    </w:p>
+    <w:p>
+      <w:pPr>
+        <w:pStyle w:val="ListParagraph"/>
+        <w:ind w:left="0"/>
+        <w:rPr>
+          <w:rFonts w:ascii="Segoe UI" w:eastAsia="Times New Roman" w:hAnsi="Segoe UI" w:cs="Segoe UI"/>
+          <w:color w:val="24292E"/>
+          <w:sz w:val="24"/>
+          <w:szCs w:val="24"/>
+          <w:lang w:eastAsia="pl-PL"/>
+        </w:rPr>
+      </w:pPr>
+      <w:r>
+        <w:rPr>
+          <w:rFonts w:ascii="Segoe UI" w:eastAsia="Times New Roman" w:hAnsi="Segoe UI" w:cs="Segoe UI"/>
+          <w:color w:val="24292E"/>
+          <w:sz w:val="24"/>
+          <w:szCs w:val="24"/>
+          <w:lang w:eastAsia="pl-PL"/>
+        </w:rPr>
+        <w:t xml:space="preserve">- </w:t>
+      </w:r>
+      <w:r>
+        <w:rPr>
+          <w:rFonts w:ascii="Segoe UI" w:eastAsia="Times New Roman" w:hAnsi="Segoe UI" w:cs="Segoe UI"/>
+          <w:color w:val="24292E"/>
+          <w:sz w:val="24"/>
+          <w:szCs w:val="24"/>
+          <w:lang w:eastAsia="pl-PL"/>
+        </w:rPr>
+        <w:t xml:space="preserve">Skompletowanie </w:t>
+      </w:r>
+      <w:proofErr w:type="spellStart"/>
+      <w:r>
+        <w:rPr>
+          <w:rFonts w:ascii="Segoe UI" w:eastAsia="Times New Roman" w:hAnsi="Segoe UI" w:cs="Segoe UI"/>
+          <w:color w:val="24292E"/>
+          <w:sz w:val="24"/>
+          <w:szCs w:val="24"/>
+          <w:lang w:eastAsia="pl-PL"/>
+        </w:rPr>
+        <w:t>backlog’u</w:t>
+      </w:r>
+      <w:proofErr w:type="spellEnd"/>
+      <w:r>
+        <w:rPr>
+          <w:rFonts w:ascii="Segoe UI" w:eastAsia="Times New Roman" w:hAnsi="Segoe UI" w:cs="Segoe UI"/>
+          <w:color w:val="24292E"/>
+          <w:sz w:val="24"/>
+          <w:szCs w:val="24"/>
+          <w:lang w:eastAsia="pl-PL"/>
+        </w:rPr>
+        <w:t xml:space="preserve"> sprintu 3, opis sprintu 3 w dokumentacji</w:t>
+      </w:r>
+    </w:p>
+    <w:p>
+      <w:pPr>
+        <w:pStyle w:val="ListParagraph"/>
+        <w:ind w:left="0"/>
+        <w:rPr>
+          <w:rFonts w:ascii="Segoe UI" w:eastAsia="Times New Roman" w:hAnsi="Segoe UI" w:cs="Segoe UI"/>
+          <w:b/>
+          <w:bCs/>
+          <w:color w:val="24292E"/>
+          <w:sz w:val="24"/>
+          <w:szCs w:val="24"/>
+          <w:lang w:eastAsia="pl-PL"/>
+        </w:rPr>
+      </w:pPr>
+      <w:r>
+        <w:rPr>
+          <w:rFonts w:ascii="Segoe UI" w:eastAsia="Times New Roman" w:hAnsi="Segoe UI" w:cs="Segoe UI"/>
+          <w:b/>
+          <w:bCs/>
+          <w:color w:val="24292E"/>
+          <w:sz w:val="24"/>
+          <w:szCs w:val="24"/>
+          <w:lang w:eastAsia="pl-PL"/>
+        </w:rPr>
+        <w:t>Zadania organizacyjne</w:t>
+      </w:r>
+      <w:r>
+        <w:rPr>
+          <w:rFonts w:ascii="Segoe UI" w:eastAsia="Times New Roman" w:hAnsi="Segoe UI" w:cs="Segoe UI"/>
+          <w:b/>
+          <w:bCs/>
+          <w:color w:val="24292E"/>
+          <w:sz w:val="24"/>
+          <w:szCs w:val="24"/>
+          <w:lang w:eastAsia="pl-PL"/>
+        </w:rPr>
+        <w:t>:</w:t>
+      </w:r>
+    </w:p>
+    <w:p>
+      <w:pPr>
+        <w:pStyle w:val="ListParagraph"/>
+        <w:ind w:left="0"/>
+        <w:rPr>
+          <w:rFonts w:ascii="Segoe UI" w:eastAsia="Times New Roman" w:hAnsi="Segoe UI" w:cs="Segoe UI"/>
+          <w:color w:val="24292E"/>
+          <w:sz w:val="24"/>
+          <w:szCs w:val="24"/>
+          <w:lang w:eastAsia="pl-PL"/>
+        </w:rPr>
+      </w:pPr>
+      <w:r>
+        <w:rPr>
+          <w:rFonts w:ascii="Segoe UI" w:eastAsia="Times New Roman" w:hAnsi="Segoe UI" w:cs="Segoe UI"/>
+          <w:color w:val="24292E"/>
+          <w:sz w:val="24"/>
+          <w:szCs w:val="24"/>
+          <w:lang w:eastAsia="pl-PL"/>
+        </w:rPr>
+        <w:t xml:space="preserve">- inicjator </w:t>
+      </w:r>
+      <w:r>
+        <w:rPr>
+          <w:rFonts w:ascii="Segoe UI" w:eastAsia="Times New Roman" w:hAnsi="Segoe UI" w:cs="Segoe UI"/>
+          <w:color w:val="24292E"/>
+          <w:sz w:val="24"/>
+          <w:szCs w:val="24"/>
+          <w:lang w:eastAsia="pl-PL"/>
+        </w:rPr>
+        <w:t>3</w:t>
+      </w:r>
+      <w:r>
+        <w:rPr>
+          <w:rFonts w:ascii="Segoe UI" w:eastAsia="Times New Roman" w:hAnsi="Segoe UI" w:cs="Segoe UI"/>
+          <w:color w:val="24292E"/>
+          <w:sz w:val="24"/>
+          <w:szCs w:val="24"/>
+          <w:lang w:eastAsia="pl-PL"/>
+        </w:rPr>
+        <w:t xml:space="preserve"> spotkania projektowego</w:t>
+      </w:r>
+    </w:p>
+    <w:tbl>
+      <w:tblPr>
+        <w:tblStyle w:val="GridTable1Light-Accent3"/>
+        <w:tblW w:w="0" w:type="auto"/>
+        <w:tblLook w:val="04A0" w:firstRow="1" w:lastRow="0" w:firstColumn="1" w:lastColumn="0" w:noHBand="0" w:noVBand="1"/>
+      </w:tblPr>
+      <w:tblGrid>
+        <w:gridCol w:w="1838"/>
+        <w:gridCol w:w="2977"/>
+        <w:gridCol w:w="4531"/>
+      </w:tblGrid>
+      <w:tr>
+        <w:trPr>
+          <w:cnfStyle w:val="100000000000" w:firstRow="1" w:lastRow="0" w:firstColumn="0" w:lastColumn="0" w:oddVBand="0" w:evenVBand="0" w:oddHBand="0" w:evenHBand="0" w:firstRowFirstColumn="0" w:firstRowLastColumn="0" w:lastRowFirstColumn="0" w:lastRowLastColumn="0"/>
+        </w:trPr>
+        <w:tc>
+          <w:tcPr>
+            <w:cnfStyle w:val="001000000000" w:firstRow="0" w:lastRow="0" w:firstColumn="1" w:lastColumn="0" w:oddVBand="0" w:evenVBand="0" w:oddHBand="0" w:evenHBand="0" w:firstRowFirstColumn="0" w:firstRowLastColumn="0" w:lastRowFirstColumn="0" w:lastRowLastColumn="0"/>
+            <w:tcW w:w="1838" w:type="dxa"/>
+            <w:tcBorders>
+              <w:right w:val="single" w:sz="12" w:space="0" w:color="C9C9C9" w:themeColor="accent3" w:themeTint="99"/>
+            </w:tcBorders>
+          </w:tcPr>
+          <w:p>
+            <w:pPr>
+              <w:spacing w:before="100" w:beforeAutospacing="1" w:after="100" w:afterAutospacing="1"/>
+              <w:jc w:val="center"/>
+            </w:pPr>
+            <w:r>
+              <w:t>Aspekt</w:t>
+            </w:r>
+          </w:p>
+        </w:tc>
+        <w:tc>
+          <w:tcPr>
+            <w:tcW w:w="2977" w:type="dxa"/>
+            <w:tcBorders>
+              <w:left w:val="single" w:sz="12" w:space="0" w:color="C9C9C9" w:themeColor="accent3" w:themeTint="99"/>
+            </w:tcBorders>
+          </w:tcPr>
+          <w:p>
+            <w:pPr>
+              <w:spacing w:before="100" w:beforeAutospacing="1" w:after="100" w:afterAutospacing="1"/>
+              <w:jc w:val="center"/>
+              <w:cnfStyle w:val="100000000000" w:firstRow="1" w:lastRow="0" w:firstColumn="0" w:lastColumn="0" w:oddVBand="0" w:evenVBand="0" w:oddHBand="0" w:evenHBand="0" w:firstRowFirstColumn="0" w:firstRowLastColumn="0" w:lastRowFirstColumn="0" w:lastRowLastColumn="0"/>
+            </w:pPr>
+            <w:r>
+              <w:t>Parametry</w:t>
+            </w:r>
+          </w:p>
+        </w:tc>
+        <w:tc>
+          <w:tcPr>
+            <w:tcW w:w="4531" w:type="dxa"/>
+          </w:tcPr>
+          <w:p>
+            <w:pPr>
+              <w:spacing w:before="100" w:beforeAutospacing="1" w:after="100" w:afterAutospacing="1"/>
+              <w:jc w:val="center"/>
+              <w:cnfStyle w:val="100000000000" w:firstRow="1" w:lastRow="0" w:firstColumn="0" w:lastColumn="0" w:oddVBand="0" w:evenVBand="0" w:oddHBand="0" w:evenHBand="0" w:firstRowFirstColumn="0" w:firstRowLastColumn="0" w:lastRowFirstColumn="0" w:lastRowLastColumn="0"/>
+            </w:pPr>
+            <w:r>
+              <w:t>Wkład</w:t>
+            </w:r>
+          </w:p>
+        </w:tc>
+      </w:tr>
+      <w:tr>
+        <w:trPr>
+          <w:trHeight w:val="567"/>
+        </w:trPr>
+        <w:tc>
+          <w:tcPr>
+            <w:cnfStyle w:val="001000000000" w:firstRow="0" w:lastRow="0" w:firstColumn="1" w:lastColumn="0" w:oddVBand="0" w:evenVBand="0" w:oddHBand="0" w:evenHBand="0" w:firstRowFirstColumn="0" w:firstRowLastColumn="0" w:lastRowFirstColumn="0" w:lastRowLastColumn="0"/>
+            <w:tcW w:w="1838" w:type="dxa"/>
+            <w:tcBorders>
+              <w:bottom w:val="single" w:sz="12" w:space="0" w:color="C9C9C9" w:themeColor="accent3" w:themeTint="99"/>
+              <w:right w:val="single" w:sz="12" w:space="0" w:color="C9C9C9" w:themeColor="accent3" w:themeTint="99"/>
+            </w:tcBorders>
+            <w:vAlign w:val="center"/>
+          </w:tcPr>
+          <w:p>
+            <w:pPr>
+              <w:spacing w:before="100" w:beforeAutospacing="1" w:after="100" w:afterAutospacing="1"/>
+              <w:rPr>
+                <w:b w:val="0"/>
+              </w:rPr>
+            </w:pPr>
+            <w:r>
+              <w:rPr>
+                <w:b w:val="0"/>
+              </w:rPr>
+              <w:t>Role</w:t>
+            </w:r>
+          </w:p>
+        </w:tc>
+        <w:tc>
+          <w:tcPr>
+            <w:tcW w:w="2977" w:type="dxa"/>
+            <w:tcBorders>
+              <w:left w:val="single" w:sz="12" w:space="0" w:color="C9C9C9" w:themeColor="accent3" w:themeTint="99"/>
+              <w:bottom w:val="single" w:sz="12" w:space="0" w:color="C9C9C9" w:themeColor="accent3" w:themeTint="99"/>
+            </w:tcBorders>
+            <w:vAlign w:val="center"/>
+          </w:tcPr>
+          <w:p>
+            <w:pPr>
+              <w:spacing w:before="100" w:beforeAutospacing="1" w:after="100" w:afterAutospacing="1"/>
+              <w:cnfStyle w:val="000000000000" w:firstRow="0" w:lastRow="0" w:firstColumn="0" w:lastColumn="0" w:oddVBand="0" w:evenVBand="0" w:oddHBand="0" w:evenHBand="0" w:firstRowFirstColumn="0" w:firstRowLastColumn="0" w:lastRowFirstColumn="0" w:lastRowLastColumn="0"/>
+            </w:pPr>
+            <w:r>
+              <w:t>Wymienić</w:t>
+            </w:r>
+          </w:p>
+        </w:tc>
+        <w:tc>
+          <w:tcPr>
+            <w:tcW w:w="4531" w:type="dxa"/>
+            <w:tcBorders>
+              <w:bottom w:val="single" w:sz="12" w:space="0" w:color="C9C9C9" w:themeColor="accent3" w:themeTint="99"/>
+            </w:tcBorders>
+            <w:vAlign w:val="center"/>
+          </w:tcPr>
+          <w:p>
+            <w:pPr>
+              <w:spacing w:before="100" w:beforeAutospacing="1" w:after="100" w:afterAutospacing="1"/>
+              <w:cnfStyle w:val="000000000000" w:firstRow="0" w:lastRow="0" w:firstColumn="0" w:lastColumn="0" w:oddVBand="0" w:evenVBand="0" w:oddHBand="0" w:evenHBand="0" w:firstRowFirstColumn="0" w:firstRowLastColumn="0" w:lastRowFirstColumn="0" w:lastRowLastColumn="0"/>
+            </w:pPr>
+            <w:proofErr w:type="spellStart"/>
+            <w:r>
+              <w:t>Scrum</w:t>
+            </w:r>
+            <w:proofErr w:type="spellEnd"/>
+            <w:r>
+              <w:t xml:space="preserve"> master </w:t>
+            </w:r>
+            <w:r>
+              <w:t xml:space="preserve">trzeciego </w:t>
+            </w:r>
+            <w:r>
+              <w:t xml:space="preserve">sprintu, organizator </w:t>
+            </w:r>
+            <w:r>
+              <w:t>3</w:t>
+            </w:r>
+            <w:r>
+              <w:t xml:space="preserve"> spotkania, programista</w:t>
+            </w:r>
+          </w:p>
+        </w:tc>
+      </w:tr>
+      <w:tr>
+        <w:trPr>
+          <w:trHeight w:val="567"/>
+        </w:trPr>
+        <w:tc>
+          <w:tcPr>
+            <w:cnfStyle w:val="001000000000" w:firstRow="0" w:lastRow="0" w:firstColumn="1" w:lastColumn="0" w:oddVBand="0" w:evenVBand="0" w:oddHBand="0" w:evenHBand="0" w:firstRowFirstColumn="0" w:firstRowLastColumn="0" w:lastRowFirstColumn="0" w:lastRowLastColumn="0"/>
+            <w:tcW w:w="1838" w:type="dxa"/>
+            <w:tcBorders>
+              <w:top w:val="single" w:sz="12" w:space="0" w:color="C9C9C9" w:themeColor="accent3" w:themeTint="99"/>
+              <w:right w:val="single" w:sz="12" w:space="0" w:color="C9C9C9" w:themeColor="accent3" w:themeTint="99"/>
+            </w:tcBorders>
+            <w:vAlign w:val="center"/>
+          </w:tcPr>
+          <w:p>
+            <w:pPr>
+              <w:spacing w:before="100" w:beforeAutospacing="1" w:after="100" w:afterAutospacing="1"/>
+              <w:rPr>
+                <w:b w:val="0"/>
+              </w:rPr>
+            </w:pPr>
+            <w:r>
+              <w:rPr>
+                <w:b w:val="0"/>
+              </w:rPr>
+              <w:t>Kodowanie</w:t>
+            </w:r>
+          </w:p>
+        </w:tc>
+        <w:tc>
+          <w:tcPr>
+            <w:tcW w:w="2977" w:type="dxa"/>
+            <w:tcBorders>
+              <w:top w:val="single" w:sz="12" w:space="0" w:color="C9C9C9" w:themeColor="accent3" w:themeTint="99"/>
+              <w:left w:val="single" w:sz="12" w:space="0" w:color="C9C9C9" w:themeColor="accent3" w:themeTint="99"/>
+            </w:tcBorders>
+            <w:vAlign w:val="center"/>
+          </w:tcPr>
+          <w:p>
+            <w:pPr>
+              <w:spacing w:before="100" w:beforeAutospacing="1" w:after="100" w:afterAutospacing="1"/>
+              <w:cnfStyle w:val="000000000000" w:firstRow="0" w:lastRow="0" w:firstColumn="0" w:lastColumn="0" w:oddVBand="0" w:evenVBand="0" w:oddHBand="0" w:evenHBand="0" w:firstRowFirstColumn="0" w:firstRowLastColumn="0" w:lastRowFirstColumn="0" w:lastRowLastColumn="0"/>
+            </w:pPr>
+            <w:r>
+              <w:t>Liczba linii kodu</w:t>
+            </w:r>
+          </w:p>
+        </w:tc>
+        <w:tc>
+          <w:tcPr>
+            <w:tcW w:w="4531" w:type="dxa"/>
+            <w:tcBorders>
+              <w:top w:val="single" w:sz="12" w:space="0" w:color="C9C9C9" w:themeColor="accent3" w:themeTint="99"/>
+            </w:tcBorders>
+            <w:vAlign w:val="center"/>
+          </w:tcPr>
+          <w:p>
+            <w:pPr>
+              <w:spacing w:before="100" w:beforeAutospacing="1" w:after="100" w:afterAutospacing="1"/>
+              <w:jc w:val="center"/>
+              <w:cnfStyle w:val="000000000000" w:firstRow="0" w:lastRow="0" w:firstColumn="0" w:lastColumn="0" w:oddVBand="0" w:evenVBand="0" w:oddHBand="0" w:evenHBand="0" w:firstRowFirstColumn="0" w:firstRowLastColumn="0" w:lastRowFirstColumn="0" w:lastRowLastColumn="0"/>
+            </w:pPr>
+          </w:p>
+        </w:tc>
+      </w:tr>
+      <w:tr>
+        <w:trPr>
+          <w:trHeight w:val="567"/>
+        </w:trPr>
+        <w:tc>
+          <w:tcPr>
+            <w:cnfStyle w:val="001000000000" w:firstRow="0" w:lastRow="0" w:firstColumn="1" w:lastColumn="0" w:oddVBand="0" w:evenVBand="0" w:oddHBand="0" w:evenHBand="0" w:firstRowFirstColumn="0" w:firstRowLastColumn="0" w:lastRowFirstColumn="0" w:lastRowLastColumn="0"/>
+            <w:tcW w:w="1838" w:type="dxa"/>
+            <w:tcBorders>
+              <w:bottom w:val="single" w:sz="12" w:space="0" w:color="C9C9C9" w:themeColor="accent3" w:themeTint="99"/>
+              <w:right w:val="single" w:sz="12" w:space="0" w:color="C9C9C9" w:themeColor="accent3" w:themeTint="99"/>
+            </w:tcBorders>
+            <w:vAlign w:val="center"/>
+          </w:tcPr>
+          <w:p>
+            <w:pPr>
+              <w:spacing w:before="100" w:beforeAutospacing="1" w:after="100" w:afterAutospacing="1"/>
+              <w:rPr>
+                <w:b w:val="0"/>
+              </w:rPr>
+            </w:pPr>
+          </w:p>
+        </w:tc>
+        <w:tc>
+          <w:tcPr>
+            <w:tcW w:w="2977" w:type="dxa"/>
+            <w:tcBorders>
+              <w:left w:val="single" w:sz="12" w:space="0" w:color="C9C9C9" w:themeColor="accent3" w:themeTint="99"/>
+              <w:bottom w:val="single" w:sz="12" w:space="0" w:color="C9C9C9" w:themeColor="accent3" w:themeTint="99"/>
+            </w:tcBorders>
+            <w:vAlign w:val="center"/>
+          </w:tcPr>
+          <w:p>
+            <w:pPr>
+              <w:spacing w:before="100" w:beforeAutospacing="1" w:after="100" w:afterAutospacing="1"/>
+              <w:cnfStyle w:val="000000000000" w:firstRow="0" w:lastRow="0" w:firstColumn="0" w:lastColumn="0" w:oddVBand="0" w:evenVBand="0" w:oddHBand="0" w:evenHBand="0" w:firstRowFirstColumn="0" w:firstRowLastColumn="0" w:lastRowFirstColumn="0" w:lastRowLastColumn="0"/>
+            </w:pPr>
+            <w:r>
+              <w:t>Funkcje (wymienić)</w:t>
+            </w:r>
+          </w:p>
+        </w:tc>
+        <w:tc>
+          <w:tcPr>
+            <w:tcW w:w="4531" w:type="dxa"/>
+            <w:tcBorders>
+              <w:bottom w:val="single" w:sz="12" w:space="0" w:color="C9C9C9" w:themeColor="accent3" w:themeTint="99"/>
+            </w:tcBorders>
+            <w:vAlign w:val="center"/>
+          </w:tcPr>
+          <w:p>
+            <w:pPr>
+              <w:spacing w:before="100" w:beforeAutospacing="1" w:after="100" w:afterAutospacing="1"/>
+              <w:jc w:val="center"/>
+              <w:cnfStyle w:val="000000000000" w:firstRow="0" w:lastRow="0" w:firstColumn="0" w:lastColumn="0" w:oddVBand="0" w:evenVBand="0" w:oddHBand="0" w:evenHBand="0" w:firstRowFirstColumn="0" w:firstRowLastColumn="0" w:lastRowFirstColumn="0" w:lastRowLastColumn="0"/>
+            </w:pPr>
+          </w:p>
+        </w:tc>
+      </w:tr>
+      <w:tr>
+        <w:trPr>
+          <w:trHeight w:val="567"/>
+        </w:trPr>
+        <w:tc>
+          <w:tcPr>
+            <w:cnfStyle w:val="001000000000" w:firstRow="0" w:lastRow="0" w:firstColumn="1" w:lastColumn="0" w:oddVBand="0" w:evenVBand="0" w:oddHBand="0" w:evenHBand="0" w:firstRowFirstColumn="0" w:firstRowLastColumn="0" w:lastRowFirstColumn="0" w:lastRowLastColumn="0"/>
+            <w:tcW w:w="1838" w:type="dxa"/>
+            <w:tcBorders>
+              <w:top w:val="single" w:sz="12" w:space="0" w:color="C9C9C9" w:themeColor="accent3" w:themeTint="99"/>
+              <w:right w:val="single" w:sz="12" w:space="0" w:color="C9C9C9" w:themeColor="accent3" w:themeTint="99"/>
+            </w:tcBorders>
+            <w:vAlign w:val="center"/>
+          </w:tcPr>
+          <w:p>
+            <w:pPr>
+              <w:spacing w:before="100" w:beforeAutospacing="1" w:after="100" w:afterAutospacing="1"/>
+              <w:rPr>
+                <w:b w:val="0"/>
+              </w:rPr>
+            </w:pPr>
+            <w:r>
+              <w:rPr>
+                <w:b w:val="0"/>
+              </w:rPr>
+              <w:t>Repozytorium</w:t>
+            </w:r>
+          </w:p>
+        </w:tc>
+        <w:tc>
+          <w:tcPr>
+            <w:tcW w:w="2977" w:type="dxa"/>
+            <w:tcBorders>
+              <w:top w:val="single" w:sz="12" w:space="0" w:color="C9C9C9" w:themeColor="accent3" w:themeTint="99"/>
+              <w:left w:val="single" w:sz="12" w:space="0" w:color="C9C9C9" w:themeColor="accent3" w:themeTint="99"/>
+            </w:tcBorders>
+            <w:vAlign w:val="center"/>
+          </w:tcPr>
+          <w:p>
+            <w:pPr>
+              <w:spacing w:before="100" w:beforeAutospacing="1" w:after="100" w:afterAutospacing="1"/>
+              <w:cnfStyle w:val="000000000000" w:firstRow="0" w:lastRow="0" w:firstColumn="0" w:lastColumn="0" w:oddVBand="0" w:evenVBand="0" w:oddHBand="0" w:evenHBand="0" w:firstRowFirstColumn="0" w:firstRowLastColumn="0" w:lastRowFirstColumn="0" w:lastRowLastColumn="0"/>
+            </w:pPr>
+            <w:r>
+              <w:t xml:space="preserve">Liczba </w:t>
+            </w:r>
+            <w:proofErr w:type="spellStart"/>
+            <w:r>
+              <w:t>commit</w:t>
+            </w:r>
+            <w:proofErr w:type="spellEnd"/>
+            <w:r>
+              <w:t>-ów</w:t>
+            </w:r>
+          </w:p>
+        </w:tc>
+        <w:tc>
+          <w:tcPr>
+            <w:tcW w:w="4531" w:type="dxa"/>
+            <w:tcBorders>
+              <w:top w:val="single" w:sz="12" w:space="0" w:color="C9C9C9" w:themeColor="accent3" w:themeTint="99"/>
+            </w:tcBorders>
+            <w:vAlign w:val="center"/>
+          </w:tcPr>
+          <w:p>
+            <w:pPr>
+              <w:spacing w:before="100" w:beforeAutospacing="1" w:after="100" w:afterAutospacing="1"/>
+              <w:jc w:val="center"/>
+              <w:cnfStyle w:val="000000000000" w:firstRow="0" w:lastRow="0" w:firstColumn="0" w:lastColumn="0" w:oddVBand="0" w:evenVBand="0" w:oddHBand="0" w:evenHBand="0" w:firstRowFirstColumn="0" w:firstRowLastColumn="0" w:lastRowFirstColumn="0" w:lastRowLastColumn="0"/>
+            </w:pPr>
+          </w:p>
+        </w:tc>
+      </w:tr>
+      <w:tr>
+        <w:trPr>
+          <w:trHeight w:val="567"/>
+        </w:trPr>
+        <w:tc>
+          <w:tcPr>
+            <w:cnfStyle w:val="001000000000" w:firstRow="0" w:lastRow="0" w:firstColumn="1" w:lastColumn="0" w:oddVBand="0" w:evenVBand="0" w:oddHBand="0" w:evenHBand="0" w:firstRowFirstColumn="0" w:firstRowLastColumn="0" w:lastRowFirstColumn="0" w:lastRowLastColumn="0"/>
+            <w:tcW w:w="1838" w:type="dxa"/>
+            <w:tcBorders>
+              <w:right w:val="single" w:sz="12" w:space="0" w:color="C9C9C9" w:themeColor="accent3" w:themeTint="99"/>
+            </w:tcBorders>
+            <w:vAlign w:val="center"/>
+          </w:tcPr>
+          <w:p>
+            <w:pPr>
+              <w:spacing w:before="100" w:beforeAutospacing="1" w:after="100" w:afterAutospacing="1"/>
+              <w:rPr>
+                <w:b w:val="0"/>
+              </w:rPr>
+            </w:pPr>
+          </w:p>
+        </w:tc>
+        <w:tc>
+          <w:tcPr>
+            <w:tcW w:w="2977" w:type="dxa"/>
+            <w:tcBorders>
+              <w:left w:val="single" w:sz="12" w:space="0" w:color="C9C9C9" w:themeColor="accent3" w:themeTint="99"/>
+            </w:tcBorders>
+            <w:vAlign w:val="center"/>
+          </w:tcPr>
+          <w:p>
+            <w:pPr>
+              <w:spacing w:before="100" w:beforeAutospacing="1" w:after="100" w:afterAutospacing="1"/>
+              <w:cnfStyle w:val="000000000000" w:firstRow="0" w:lastRow="0" w:firstColumn="0" w:lastColumn="0" w:oddVBand="0" w:evenVBand="0" w:oddHBand="0" w:evenHBand="0" w:firstRowFirstColumn="0" w:firstRowLastColumn="0" w:lastRowFirstColumn="0" w:lastRowLastColumn="0"/>
+            </w:pPr>
+            <w:r>
+              <w:t>Liczba utworzonych gałęzi</w:t>
+            </w:r>
+          </w:p>
+        </w:tc>
+        <w:tc>
+          <w:tcPr>
+            <w:tcW w:w="4531" w:type="dxa"/>
+            <w:vAlign w:val="center"/>
+          </w:tcPr>
+          <w:p>
+            <w:pPr>
+              <w:spacing w:before="100" w:beforeAutospacing="1" w:after="100" w:afterAutospacing="1"/>
+              <w:jc w:val="center"/>
+              <w:cnfStyle w:val="000000000000" w:firstRow="0" w:lastRow="0" w:firstColumn="0" w:lastColumn="0" w:oddVBand="0" w:evenVBand="0" w:oddHBand="0" w:evenHBand="0" w:firstRowFirstColumn="0" w:firstRowLastColumn="0" w:lastRowFirstColumn="0" w:lastRowLastColumn="0"/>
+            </w:pPr>
+            <w:r>
+              <w:t>1 (</w:t>
+            </w:r>
+            <w:proofErr w:type="spellStart"/>
+            <w:r>
+              <w:t>main</w:t>
+            </w:r>
+            <w:proofErr w:type="spellEnd"/>
+            <w:r>
+              <w:t>)</w:t>
+            </w:r>
+          </w:p>
+        </w:tc>
+      </w:tr>
+      <w:tr>
+        <w:trPr>
+          <w:trHeight w:val="567"/>
+        </w:trPr>
+        <w:tc>
+          <w:tcPr>
+            <w:cnfStyle w:val="001000000000" w:firstRow="0" w:lastRow="0" w:firstColumn="1" w:lastColumn="0" w:oddVBand="0" w:evenVBand="0" w:oddHBand="0" w:evenHBand="0" w:firstRowFirstColumn="0" w:firstRowLastColumn="0" w:lastRowFirstColumn="0" w:lastRowLastColumn="0"/>
+            <w:tcW w:w="1838" w:type="dxa"/>
+            <w:tcBorders>
+              <w:right w:val="single" w:sz="12" w:space="0" w:color="C9C9C9" w:themeColor="accent3" w:themeTint="99"/>
+            </w:tcBorders>
+            <w:vAlign w:val="center"/>
+          </w:tcPr>
+          <w:p>
+            <w:pPr>
+              <w:spacing w:before="100" w:beforeAutospacing="1" w:after="100" w:afterAutospacing="1"/>
+              <w:rPr>
+                <w:b w:val="0"/>
+              </w:rPr>
+            </w:pPr>
+          </w:p>
+        </w:tc>
+        <w:tc>
+          <w:tcPr>
+            <w:tcW w:w="2977" w:type="dxa"/>
+            <w:tcBorders>
+              <w:left w:val="single" w:sz="12" w:space="0" w:color="C9C9C9" w:themeColor="accent3" w:themeTint="99"/>
+            </w:tcBorders>
+            <w:vAlign w:val="center"/>
+          </w:tcPr>
+          <w:p>
+            <w:pPr>
+              <w:spacing w:before="100" w:beforeAutospacing="1" w:after="100" w:afterAutospacing="1"/>
+              <w:cnfStyle w:val="000000000000" w:firstRow="0" w:lastRow="0" w:firstColumn="0" w:lastColumn="0" w:oddVBand="0" w:evenVBand="0" w:oddHBand="0" w:evenHBand="0" w:firstRowFirstColumn="0" w:firstRowLastColumn="0" w:lastRowFirstColumn="0" w:lastRowLastColumn="0"/>
+            </w:pPr>
+            <w:r>
+              <w:t>Gałąź (używana – nazwa)</w:t>
+            </w:r>
+          </w:p>
+        </w:tc>
+        <w:tc>
+          <w:tcPr>
+            <w:tcW w:w="4531" w:type="dxa"/>
+            <w:vAlign w:val="center"/>
+          </w:tcPr>
+          <w:p>
+            <w:pPr>
+              <w:spacing w:before="100" w:beforeAutospacing="1" w:after="100" w:afterAutospacing="1"/>
+              <w:cnfStyle w:val="000000000000" w:firstRow="0" w:lastRow="0" w:firstColumn="0" w:lastColumn="0" w:oddVBand="0" w:evenVBand="0" w:oddHBand="0" w:evenHBand="0" w:firstRowFirstColumn="0" w:firstRowLastColumn="0" w:lastRowFirstColumn="0" w:lastRowLastColumn="0"/>
+              <w:rPr>
+                <w:lang w:val="en-US"/>
+              </w:rPr>
+            </w:pPr>
+            <w:r>
+              <w:rPr>
+                <w:lang w:val="en-US"/>
+              </w:rPr>
+              <w:t>main</w:t>
+            </w:r>
+          </w:p>
+        </w:tc>
+      </w:tr>
+      <w:tr>
+        <w:trPr>
+          <w:trHeight w:val="567"/>
+        </w:trPr>
+        <w:tc>
+          <w:tcPr>
+            <w:cnfStyle w:val="001000000000" w:firstRow="0" w:lastRow="0" w:firstColumn="1" w:lastColumn="0" w:oddVBand="0" w:evenVBand="0" w:oddHBand="0" w:evenHBand="0" w:firstRowFirstColumn="0" w:firstRowLastColumn="0" w:lastRowFirstColumn="0" w:lastRowLastColumn="0"/>
+            <w:tcW w:w="1838" w:type="dxa"/>
+            <w:tcBorders>
+              <w:right w:val="single" w:sz="12" w:space="0" w:color="C9C9C9" w:themeColor="accent3" w:themeTint="99"/>
+            </w:tcBorders>
+            <w:vAlign w:val="center"/>
+          </w:tcPr>
+          <w:p>
+            <w:pPr>
+              <w:spacing w:before="100" w:beforeAutospacing="1" w:after="100" w:afterAutospacing="1"/>
+              <w:rPr>
+                <w:b w:val="0"/>
+                <w:lang w:val="en-US"/>
+              </w:rPr>
+            </w:pPr>
+          </w:p>
+        </w:tc>
+        <w:tc>
+          <w:tcPr>
+            <w:tcW w:w="2977" w:type="dxa"/>
+            <w:tcBorders>
+              <w:left w:val="single" w:sz="12" w:space="0" w:color="C9C9C9" w:themeColor="accent3" w:themeTint="99"/>
+            </w:tcBorders>
+            <w:vAlign w:val="center"/>
+          </w:tcPr>
+          <w:p>
+            <w:pPr>
+              <w:spacing w:before="100" w:beforeAutospacing="1" w:after="100" w:afterAutospacing="1"/>
+              <w:cnfStyle w:val="000000000000" w:firstRow="0" w:lastRow="0" w:firstColumn="0" w:lastColumn="0" w:oddVBand="0" w:evenVBand="0" w:oddHBand="0" w:evenHBand="0" w:firstRowFirstColumn="0" w:firstRowLastColumn="0" w:lastRowFirstColumn="0" w:lastRowLastColumn="0"/>
+            </w:pPr>
+            <w:r>
+              <w:t>Liczba połączonych gałęzi</w:t>
+            </w:r>
+          </w:p>
+        </w:tc>
+        <w:tc>
+          <w:tcPr>
+            <w:tcW w:w="4531" w:type="dxa"/>
+            <w:vAlign w:val="center"/>
+          </w:tcPr>
+          <w:p>
+            <w:pPr>
+              <w:spacing w:before="100" w:beforeAutospacing="1" w:after="100" w:afterAutospacing="1"/>
+              <w:jc w:val="center"/>
+              <w:cnfStyle w:val="000000000000" w:firstRow="0" w:lastRow="0" w:firstColumn="0" w:lastColumn="0" w:oddVBand="0" w:evenVBand="0" w:oddHBand="0" w:evenHBand="0" w:firstRowFirstColumn="0" w:firstRowLastColumn="0" w:lastRowFirstColumn="0" w:lastRowLastColumn="0"/>
+            </w:pPr>
+            <w:r>
+              <w:t>0</w:t>
+            </w:r>
+          </w:p>
+        </w:tc>
+      </w:tr>
+      <w:tr>
+        <w:trPr>
+          <w:trHeight w:val="567"/>
+        </w:trPr>
+        <w:tc>
+          <w:tcPr>
+            <w:cnfStyle w:val="001000000000" w:firstRow="0" w:lastRow="0" w:firstColumn="1" w:lastColumn="0" w:oddVBand="0" w:evenVBand="0" w:oddHBand="0" w:evenHBand="0" w:firstRowFirstColumn="0" w:firstRowLastColumn="0" w:lastRowFirstColumn="0" w:lastRowLastColumn="0"/>
+            <w:tcW w:w="1838" w:type="dxa"/>
+            <w:tcBorders>
+              <w:bottom w:val="single" w:sz="12" w:space="0" w:color="C9C9C9" w:themeColor="accent3" w:themeTint="99"/>
+              <w:right w:val="single" w:sz="12" w:space="0" w:color="C9C9C9" w:themeColor="accent3" w:themeTint="99"/>
+            </w:tcBorders>
+            <w:vAlign w:val="center"/>
+          </w:tcPr>
+          <w:p>
+            <w:pPr>
+              <w:spacing w:before="100" w:beforeAutospacing="1" w:after="100" w:afterAutospacing="1"/>
+              <w:rPr>
+                <w:b w:val="0"/>
+              </w:rPr>
+            </w:pPr>
+          </w:p>
+        </w:tc>
+        <w:tc>
+          <w:tcPr>
+            <w:tcW w:w="2977" w:type="dxa"/>
+            <w:tcBorders>
+              <w:left w:val="single" w:sz="12" w:space="0" w:color="C9C9C9" w:themeColor="accent3" w:themeTint="99"/>
+              <w:bottom w:val="single" w:sz="12" w:space="0" w:color="C9C9C9" w:themeColor="accent3" w:themeTint="99"/>
+            </w:tcBorders>
+            <w:vAlign w:val="center"/>
+          </w:tcPr>
+          <w:p>
+            <w:pPr>
+              <w:spacing w:before="100" w:beforeAutospacing="1" w:after="100" w:afterAutospacing="1"/>
+              <w:cnfStyle w:val="000000000000" w:firstRow="0" w:lastRow="0" w:firstColumn="0" w:lastColumn="0" w:oddVBand="0" w:evenVBand="0" w:oddHBand="0" w:evenHBand="0" w:firstRowFirstColumn="0" w:firstRowLastColumn="0" w:lastRowFirstColumn="0" w:lastRowLastColumn="0"/>
+            </w:pPr>
+            <w:r>
+              <w:t>Liczba dni aktywności GIT</w:t>
+            </w:r>
+          </w:p>
+        </w:tc>
+        <w:tc>
+          <w:tcPr>
+            <w:tcW w:w="4531" w:type="dxa"/>
+            <w:tcBorders>
+              <w:bottom w:val="single" w:sz="12" w:space="0" w:color="C9C9C9" w:themeColor="accent3" w:themeTint="99"/>
+            </w:tcBorders>
+            <w:vAlign w:val="center"/>
+          </w:tcPr>
+          <w:p>
+            <w:pPr>
+              <w:spacing w:before="100" w:beforeAutospacing="1" w:after="100" w:afterAutospacing="1"/>
+              <w:jc w:val="center"/>
+              <w:cnfStyle w:val="000000000000" w:firstRow="0" w:lastRow="0" w:firstColumn="0" w:lastColumn="0" w:oddVBand="0" w:evenVBand="0" w:oddHBand="0" w:evenHBand="0" w:firstRowFirstColumn="0" w:firstRowLastColumn="0" w:lastRowFirstColumn="0" w:lastRowLastColumn="0"/>
+            </w:pPr>
+          </w:p>
+        </w:tc>
+      </w:tr>
+      <w:tr>
+        <w:trPr>
+          <w:trHeight w:val="567"/>
+        </w:trPr>
+        <w:tc>
+          <w:tcPr>
+            <w:cnfStyle w:val="001000000000" w:firstRow="0" w:lastRow="0" w:firstColumn="1" w:lastColumn="0" w:oddVBand="0" w:evenVBand="0" w:oddHBand="0" w:evenHBand="0" w:firstRowFirstColumn="0" w:firstRowLastColumn="0" w:lastRowFirstColumn="0" w:lastRowLastColumn="0"/>
+            <w:tcW w:w="1838" w:type="dxa"/>
+            <w:tcBorders>
+              <w:top w:val="single" w:sz="12" w:space="0" w:color="C9C9C9" w:themeColor="accent3" w:themeTint="99"/>
+              <w:right w:val="single" w:sz="12" w:space="0" w:color="C9C9C9" w:themeColor="accent3" w:themeTint="99"/>
+            </w:tcBorders>
+            <w:vAlign w:val="center"/>
+          </w:tcPr>
+          <w:p>
+            <w:pPr>
+              <w:spacing w:before="100" w:beforeAutospacing="1" w:after="100" w:afterAutospacing="1"/>
+              <w:rPr>
+                <w:b w:val="0"/>
+              </w:rPr>
+            </w:pPr>
+            <w:r>
+              <w:rPr>
+                <w:b w:val="0"/>
+              </w:rPr>
+              <w:t>Dokumentowanie</w:t>
+            </w:r>
+          </w:p>
+        </w:tc>
+        <w:tc>
+          <w:tcPr>
+            <w:tcW w:w="2977" w:type="dxa"/>
+            <w:tcBorders>
+              <w:top w:val="single" w:sz="12" w:space="0" w:color="C9C9C9" w:themeColor="accent3" w:themeTint="99"/>
+              <w:left w:val="single" w:sz="12" w:space="0" w:color="C9C9C9" w:themeColor="accent3" w:themeTint="99"/>
+            </w:tcBorders>
+            <w:vAlign w:val="center"/>
+          </w:tcPr>
+          <w:p>
+            <w:pPr>
+              <w:spacing w:before="100" w:beforeAutospacing="1" w:after="100" w:afterAutospacing="1"/>
+              <w:cnfStyle w:val="000000000000" w:firstRow="0" w:lastRow="0" w:firstColumn="0" w:lastColumn="0" w:oddVBand="0" w:evenVBand="0" w:oddHBand="0" w:evenHBand="0" w:firstRowFirstColumn="0" w:firstRowLastColumn="0" w:lastRowFirstColumn="0" w:lastRowLastColumn="0"/>
+            </w:pPr>
+            <w:r>
+              <w:t xml:space="preserve">Liczba </w:t>
+            </w:r>
+            <w:proofErr w:type="spellStart"/>
+            <w:r>
+              <w:t>standup</w:t>
+            </w:r>
+            <w:proofErr w:type="spellEnd"/>
+            <w:r>
+              <w:t>-ów</w:t>
+            </w:r>
+          </w:p>
+        </w:tc>
+        <w:tc>
+          <w:tcPr>
+            <w:tcW w:w="4531" w:type="dxa"/>
+            <w:tcBorders>
+              <w:top w:val="single" w:sz="12" w:space="0" w:color="C9C9C9" w:themeColor="accent3" w:themeTint="99"/>
+            </w:tcBorders>
+            <w:vAlign w:val="center"/>
+          </w:tcPr>
+          <w:p>
+            <w:pPr>
+              <w:spacing w:before="100" w:beforeAutospacing="1" w:after="100" w:afterAutospacing="1"/>
+              <w:cnfStyle w:val="000000000000" w:firstRow="0" w:lastRow="0" w:firstColumn="0" w:lastColumn="0" w:oddVBand="0" w:evenVBand="0" w:oddHBand="0" w:evenHBand="0" w:firstRowFirstColumn="0" w:firstRowLastColumn="0" w:lastRowFirstColumn="0" w:lastRowLastColumn="0"/>
+            </w:pPr>
+          </w:p>
+        </w:tc>
+      </w:tr>
+      <w:tr>
+        <w:trPr>
+          <w:trHeight w:val="567"/>
+        </w:trPr>
+        <w:tc>
+          <w:tcPr>
+            <w:cnfStyle w:val="001000000000" w:firstRow="0" w:lastRow="0" w:firstColumn="1" w:lastColumn="0" w:oddVBand="0" w:evenVBand="0" w:oddHBand="0" w:evenHBand="0" w:firstRowFirstColumn="0" w:firstRowLastColumn="0" w:lastRowFirstColumn="0" w:lastRowLastColumn="0"/>
+            <w:tcW w:w="1838" w:type="dxa"/>
+            <w:tcBorders>
+              <w:bottom w:val="single" w:sz="12" w:space="0" w:color="C9C9C9" w:themeColor="accent3" w:themeTint="99"/>
+              <w:right w:val="single" w:sz="12" w:space="0" w:color="C9C9C9" w:themeColor="accent3" w:themeTint="99"/>
+            </w:tcBorders>
+            <w:vAlign w:val="center"/>
+          </w:tcPr>
+          <w:p>
+            <w:pPr>
+              <w:spacing w:before="100" w:beforeAutospacing="1" w:after="100" w:afterAutospacing="1"/>
+              <w:rPr>
+                <w:b w:val="0"/>
+              </w:rPr>
+            </w:pPr>
+          </w:p>
+        </w:tc>
+        <w:tc>
+          <w:tcPr>
+            <w:tcW w:w="2977" w:type="dxa"/>
+            <w:tcBorders>
+              <w:left w:val="single" w:sz="12" w:space="0" w:color="C9C9C9" w:themeColor="accent3" w:themeTint="99"/>
+              <w:bottom w:val="single" w:sz="12" w:space="0" w:color="C9C9C9" w:themeColor="accent3" w:themeTint="99"/>
+            </w:tcBorders>
+            <w:vAlign w:val="center"/>
+          </w:tcPr>
+          <w:p>
+            <w:pPr>
+              <w:spacing w:before="100" w:beforeAutospacing="1" w:after="100" w:afterAutospacing="1"/>
+              <w:cnfStyle w:val="000000000000" w:firstRow="0" w:lastRow="0" w:firstColumn="0" w:lastColumn="0" w:oddVBand="0" w:evenVBand="0" w:oddHBand="0" w:evenHBand="0" w:firstRowFirstColumn="0" w:firstRowLastColumn="0" w:lastRowFirstColumn="0" w:lastRowLastColumn="0"/>
+            </w:pPr>
+            <w:r>
+              <w:t>Opisy na Wiki</w:t>
+            </w:r>
+          </w:p>
+        </w:tc>
+        <w:tc>
+          <w:tcPr>
+            <w:tcW w:w="4531" w:type="dxa"/>
+            <w:tcBorders>
+              <w:bottom w:val="single" w:sz="12" w:space="0" w:color="C9C9C9" w:themeColor="accent3" w:themeTint="99"/>
+            </w:tcBorders>
+            <w:vAlign w:val="center"/>
+          </w:tcPr>
+          <w:p>
+            <w:pPr>
+              <w:spacing w:before="100" w:beforeAutospacing="1" w:after="100" w:afterAutospacing="1"/>
+              <w:cnfStyle w:val="000000000000" w:firstRow="0" w:lastRow="0" w:firstColumn="0" w:lastColumn="0" w:oddVBand="0" w:evenVBand="0" w:oddHBand="0" w:evenHBand="0" w:firstRowFirstColumn="0" w:firstRowLastColumn="0" w:lastRowFirstColumn="0" w:lastRowLastColumn="0"/>
+            </w:pPr>
+          </w:p>
+        </w:tc>
+      </w:tr>
+      <w:tr>
+        <w:trPr>
+          <w:trHeight w:val="567"/>
+        </w:trPr>
+        <w:tc>
+          <w:tcPr>
+            <w:cnfStyle w:val="001000000000" w:firstRow="0" w:lastRow="0" w:firstColumn="1" w:lastColumn="0" w:oddVBand="0" w:evenVBand="0" w:oddHBand="0" w:evenHBand="0" w:firstRowFirstColumn="0" w:firstRowLastColumn="0" w:lastRowFirstColumn="0" w:lastRowLastColumn="0"/>
+            <w:tcW w:w="1838" w:type="dxa"/>
+            <w:tcBorders>
+              <w:top w:val="single" w:sz="12" w:space="0" w:color="C9C9C9" w:themeColor="accent3" w:themeTint="99"/>
+              <w:right w:val="single" w:sz="12" w:space="0" w:color="C9C9C9" w:themeColor="accent3" w:themeTint="99"/>
+            </w:tcBorders>
+            <w:vAlign w:val="center"/>
+          </w:tcPr>
+          <w:p>
+            <w:pPr>
+              <w:spacing w:before="100" w:beforeAutospacing="1" w:after="100" w:afterAutospacing="1"/>
+              <w:rPr>
+                <w:b w:val="0"/>
+              </w:rPr>
+            </w:pPr>
+            <w:r>
+              <w:rPr>
+                <w:b w:val="0"/>
+              </w:rPr>
+              <w:t>Aktywność</w:t>
+            </w:r>
+          </w:p>
+        </w:tc>
+        <w:tc>
+          <w:tcPr>
+            <w:tcW w:w="2977" w:type="dxa"/>
+            <w:tcBorders>
+              <w:top w:val="single" w:sz="12" w:space="0" w:color="C9C9C9" w:themeColor="accent3" w:themeTint="99"/>
+              <w:left w:val="single" w:sz="12" w:space="0" w:color="C9C9C9" w:themeColor="accent3" w:themeTint="99"/>
+            </w:tcBorders>
+            <w:vAlign w:val="center"/>
+          </w:tcPr>
+          <w:p>
+            <w:pPr>
+              <w:spacing w:before="100" w:beforeAutospacing="1" w:after="100" w:afterAutospacing="1"/>
+              <w:cnfStyle w:val="000000000000" w:firstRow="0" w:lastRow="0" w:firstColumn="0" w:lastColumn="0" w:oddVBand="0" w:evenVBand="0" w:oddHBand="0" w:evenHBand="0" w:firstRowFirstColumn="0" w:firstRowLastColumn="0" w:lastRowFirstColumn="0" w:lastRowLastColumn="0"/>
+            </w:pPr>
+            <w:r>
+              <w:t>Liczba zrealizowanych zadań</w:t>
+            </w:r>
+          </w:p>
+        </w:tc>
+        <w:tc>
+          <w:tcPr>
+            <w:tcW w:w="4531" w:type="dxa"/>
+            <w:tcBorders>
+              <w:top w:val="single" w:sz="12" w:space="0" w:color="C9C9C9" w:themeColor="accent3" w:themeTint="99"/>
+            </w:tcBorders>
+            <w:vAlign w:val="center"/>
+          </w:tcPr>
+          <w:p>
+            <w:pPr>
+              <w:spacing w:before="100" w:beforeAutospacing="1" w:after="100" w:afterAutospacing="1"/>
+              <w:jc w:val="center"/>
+              <w:cnfStyle w:val="000000000000" w:firstRow="0" w:lastRow="0" w:firstColumn="0" w:lastColumn="0" w:oddVBand="0" w:evenVBand="0" w:oddHBand="0" w:evenHBand="0" w:firstRowFirstColumn="0" w:firstRowLastColumn="0" w:lastRowFirstColumn="0" w:lastRowLastColumn="0"/>
+            </w:pPr>
+          </w:p>
+        </w:tc>
+      </w:tr>
+      <w:tr>
+        <w:trPr>
+          <w:trHeight w:val="567"/>
+        </w:trPr>
+        <w:tc>
+          <w:tcPr>
+            <w:cnfStyle w:val="001000000000" w:firstRow="0" w:lastRow="0" w:firstColumn="1" w:lastColumn="0" w:oddVBand="0" w:evenVBand="0" w:oddHBand="0" w:evenHBand="0" w:firstRowFirstColumn="0" w:firstRowLastColumn="0" w:lastRowFirstColumn="0" w:lastRowLastColumn="0"/>
+            <w:tcW w:w="1838" w:type="dxa"/>
+            <w:tcBorders>
+              <w:right w:val="single" w:sz="12" w:space="0" w:color="C9C9C9" w:themeColor="accent3" w:themeTint="99"/>
+            </w:tcBorders>
+            <w:vAlign w:val="center"/>
+          </w:tcPr>
+          <w:p>
+            <w:pPr>
+              <w:spacing w:before="100" w:beforeAutospacing="1" w:after="100" w:afterAutospacing="1"/>
+            </w:pPr>
+          </w:p>
+        </w:tc>
+        <w:tc>
+          <w:tcPr>
+            <w:tcW w:w="2977" w:type="dxa"/>
+            <w:tcBorders>
+              <w:left w:val="single" w:sz="12" w:space="0" w:color="C9C9C9" w:themeColor="accent3" w:themeTint="99"/>
+            </w:tcBorders>
+            <w:vAlign w:val="center"/>
+          </w:tcPr>
+          <w:p>
+            <w:pPr>
+              <w:spacing w:before="100" w:beforeAutospacing="1" w:after="100" w:afterAutospacing="1"/>
+              <w:cnfStyle w:val="000000000000" w:firstRow="0" w:lastRow="0" w:firstColumn="0" w:lastColumn="0" w:oddVBand="0" w:evenVBand="0" w:oddHBand="0" w:evenHBand="0" w:firstRowFirstColumn="0" w:firstRowLastColumn="0" w:lastRowFirstColumn="0" w:lastRowLastColumn="0"/>
+            </w:pPr>
+            <w:r>
+              <w:t>Szacowana liczba godzin</w:t>
+            </w:r>
+          </w:p>
+        </w:tc>
+        <w:tc>
+          <w:tcPr>
+            <w:tcW w:w="4531" w:type="dxa"/>
+            <w:vAlign w:val="center"/>
+          </w:tcPr>
+          <w:p>
+            <w:pPr>
+              <w:spacing w:before="100" w:beforeAutospacing="1" w:after="100" w:afterAutospacing="1"/>
+              <w:jc w:val="center"/>
+              <w:cnfStyle w:val="000000000000" w:firstRow="0" w:lastRow="0" w:firstColumn="0" w:lastColumn="0" w:oddVBand="0" w:evenVBand="0" w:oddHBand="0" w:evenHBand="0" w:firstRowFirstColumn="0" w:firstRowLastColumn="0" w:lastRowFirstColumn="0" w:lastRowLastColumn="0"/>
+            </w:pPr>
+          </w:p>
+        </w:tc>
+      </w:tr>
+      <w:tr>
+        <w:trPr>
+          <w:trHeight w:val="567"/>
+        </w:trPr>
+        <w:tc>
+          <w:tcPr>
+            <w:cnfStyle w:val="001000000000" w:firstRow="0" w:lastRow="0" w:firstColumn="1" w:lastColumn="0" w:oddVBand="0" w:evenVBand="0" w:oddHBand="0" w:evenHBand="0" w:firstRowFirstColumn="0" w:firstRowLastColumn="0" w:lastRowFirstColumn="0" w:lastRowLastColumn="0"/>
+            <w:tcW w:w="1838" w:type="dxa"/>
+            <w:tcBorders>
+              <w:right w:val="single" w:sz="12" w:space="0" w:color="C9C9C9" w:themeColor="accent3" w:themeTint="99"/>
+            </w:tcBorders>
+            <w:vAlign w:val="center"/>
+          </w:tcPr>
+          <w:p>
+            <w:pPr>
+              <w:spacing w:before="100" w:beforeAutospacing="1" w:after="100" w:afterAutospacing="1"/>
+            </w:pPr>
+          </w:p>
+        </w:tc>
+        <w:tc>
+          <w:tcPr>
+            <w:tcW w:w="2977" w:type="dxa"/>
+            <w:tcBorders>
+              <w:left w:val="single" w:sz="12" w:space="0" w:color="C9C9C9" w:themeColor="accent3" w:themeTint="99"/>
+            </w:tcBorders>
+            <w:vAlign w:val="center"/>
+          </w:tcPr>
+          <w:p>
+            <w:pPr>
+              <w:spacing w:before="100" w:beforeAutospacing="1" w:after="100" w:afterAutospacing="1"/>
+              <w:cnfStyle w:val="000000000000" w:firstRow="0" w:lastRow="0" w:firstColumn="0" w:lastColumn="0" w:oddVBand="0" w:evenVBand="0" w:oddHBand="0" w:evenHBand="0" w:firstRowFirstColumn="0" w:firstRowLastColumn="0" w:lastRowFirstColumn="0" w:lastRowLastColumn="0"/>
+            </w:pPr>
+            <w:r>
+              <w:t>Ocena procentowego wkładu</w:t>
+            </w:r>
+          </w:p>
+        </w:tc>
+        <w:tc>
+          <w:tcPr>
+            <w:tcW w:w="4531" w:type="dxa"/>
+            <w:vAlign w:val="center"/>
+          </w:tcPr>
+          <w:p>
+            <w:pPr>
+              <w:spacing w:before="100" w:beforeAutospacing="1" w:after="100" w:afterAutospacing="1"/>
+              <w:jc w:val="center"/>
+              <w:cnfStyle w:val="000000000000" w:firstRow="0" w:lastRow="0" w:firstColumn="0" w:lastColumn="0" w:oddVBand="0" w:evenVBand="0" w:oddHBand="0" w:evenHBand="0" w:firstRowFirstColumn="0" w:firstRowLastColumn="0" w:lastRowFirstColumn="0" w:lastRowLastColumn="0"/>
+            </w:pPr>
+            <w:r>
+              <w:t>2</w:t>
+            </w:r>
+            <w:r>
+              <w:t>0</w:t>
+            </w:r>
+            <w:r>
+              <w:t>%</w:t>
+            </w:r>
+          </w:p>
+        </w:tc>
+      </w:tr>
+    </w:tbl>
+    <w:p>
+      <w:pPr>
+        <w:shd w:val="clear" w:color="auto" w:fill="FFFFFF"/>
+        <w:spacing w:before="100" w:beforeAutospacing="1" w:after="100" w:afterAutospacing="1" w:line="240" w:lineRule="auto"/>
+      </w:pPr>
+      <w:r>
+        <w:lastRenderedPageBreak/>
+        <w:t>Aktywność w repozytorium:</w:t>
+      </w:r>
     </w:p>
     <w:sectPr>
       <w:pgSz w:w="11906" w:h="16838"/>
@@ -13348,15 +15291,15 @@
     <w:lsdException w:name="Unresolved Mention" w:semiHidden="1" w:unhideWhenUsed="1"/>
     <w:lsdException w:name="Smart Link" w:semiHidden="1" w:unhideWhenUsed="1"/>
   </w:latentStyles>
-  <w:style w:type="paragraph" w:default="1" w:styleId="Normalny">
+  <w:style w:type="paragraph" w:default="1" w:styleId="Normal">
     <w:name w:val="Normal"/>
     <w:qFormat/>
   </w:style>
-  <w:style w:type="paragraph" w:styleId="Nagwek1">
+  <w:style w:type="paragraph" w:styleId="Heading1">
     <w:name w:val="heading 1"/>
-    <w:basedOn w:val="Normalny"/>
-    <w:next w:val="Normalny"/>
-    <w:link w:val="Nagwek1Znak"/>
+    <w:basedOn w:val="Normal"/>
+    <w:next w:val="Normal"/>
+    <w:link w:val="Heading1Char"/>
     <w:uiPriority w:val="9"/>
     <w:qFormat/>
     <w:rsid w:val="0035441F"/>
@@ -13373,11 +15316,34 @@
       <w:szCs w:val="32"/>
     </w:rPr>
   </w:style>
-  <w:style w:type="paragraph" w:styleId="Nagwek3">
+  <w:style w:type="paragraph" w:styleId="Heading2">
+    <w:name w:val="heading 2"/>
+    <w:basedOn w:val="Normal"/>
+    <w:next w:val="Normal"/>
+    <w:link w:val="Heading2Char"/>
+    <w:uiPriority w:val="9"/>
+    <w:semiHidden/>
+    <w:unhideWhenUsed/>
+    <w:qFormat/>
+    <w:rsid w:val="002E309C"/>
+    <w:pPr>
+      <w:keepNext/>
+      <w:keepLines/>
+      <w:spacing w:before="40" w:after="0"/>
+      <w:outlineLvl w:val="1"/>
+    </w:pPr>
+    <w:rPr>
+      <w:rFonts w:asciiTheme="majorHAnsi" w:eastAsiaTheme="majorEastAsia" w:hAnsiTheme="majorHAnsi" w:cstheme="majorBidi"/>
+      <w:color w:val="2E74B5" w:themeColor="accent1" w:themeShade="BF"/>
+      <w:sz w:val="26"/>
+      <w:szCs w:val="26"/>
+    </w:rPr>
+  </w:style>
+  <w:style w:type="paragraph" w:styleId="Heading3">
     <w:name w:val="heading 3"/>
-    <w:basedOn w:val="Normalny"/>
-    <w:next w:val="Normalny"/>
-    <w:link w:val="Nagwek3Znak"/>
+    <w:basedOn w:val="Normal"/>
+    <w:next w:val="Normal"/>
+    <w:link w:val="Heading3Char"/>
     <w:uiPriority w:val="9"/>
     <w:semiHidden/>
     <w:unhideWhenUsed/>
@@ -13396,13 +15362,13 @@
       <w:szCs w:val="24"/>
     </w:rPr>
   </w:style>
-  <w:style w:type="character" w:default="1" w:styleId="Domylnaczcionkaakapitu">
+  <w:style w:type="character" w:default="1" w:styleId="DefaultParagraphFont">
     <w:name w:val="Default Paragraph Font"/>
     <w:uiPriority w:val="1"/>
     <w:semiHidden/>
     <w:unhideWhenUsed/>
   </w:style>
-  <w:style w:type="table" w:default="1" w:styleId="Standardowy">
+  <w:style w:type="table" w:default="1" w:styleId="TableNormal">
     <w:name w:val="Normal Table"/>
     <w:uiPriority w:val="99"/>
     <w:semiHidden/>
@@ -13417,15 +15383,15 @@
       </w:tblCellMar>
     </w:tblPr>
   </w:style>
-  <w:style w:type="numbering" w:default="1" w:styleId="Bezlisty">
+  <w:style w:type="numbering" w:default="1" w:styleId="NoList">
     <w:name w:val="No List"/>
     <w:uiPriority w:val="99"/>
     <w:semiHidden/>
     <w:unhideWhenUsed/>
   </w:style>
-  <w:style w:type="paragraph" w:styleId="Akapitzlist">
+  <w:style w:type="paragraph" w:styleId="ListParagraph">
     <w:name w:val="List Paragraph"/>
-    <w:basedOn w:val="Normalny"/>
+    <w:basedOn w:val="Normal"/>
     <w:uiPriority w:val="34"/>
     <w:qFormat/>
     <w:rsid w:val="00B04B31"/>
@@ -13434,9 +15400,9 @@
       <w:contextualSpacing/>
     </w:pPr>
   </w:style>
-  <w:style w:type="character" w:styleId="Hipercze">
+  <w:style w:type="character" w:styleId="Hyperlink">
     <w:name w:val="Hyperlink"/>
-    <w:basedOn w:val="Domylnaczcionkaakapitu"/>
+    <w:basedOn w:val="DefaultParagraphFont"/>
     <w:uiPriority w:val="99"/>
     <w:unhideWhenUsed/>
     <w:rsid w:val="00536C27"/>
@@ -13445,9 +15411,9 @@
       <w:u w:val="single"/>
     </w:rPr>
   </w:style>
-  <w:style w:type="character" w:styleId="Tekstzastpczy">
+  <w:style w:type="character" w:styleId="PlaceholderText">
     <w:name w:val="Placeholder Text"/>
-    <w:basedOn w:val="Domylnaczcionkaakapitu"/>
+    <w:basedOn w:val="DefaultParagraphFont"/>
     <w:uiPriority w:val="99"/>
     <w:semiHidden/>
     <w:rsid w:val="00EC3B53"/>
@@ -13455,9 +15421,9 @@
       <w:color w:val="808080"/>
     </w:rPr>
   </w:style>
-  <w:style w:type="paragraph" w:styleId="NormalnyWeb">
+  <w:style w:type="paragraph" w:styleId="NormalWeb">
     <w:name w:val="Normal (Web)"/>
-    <w:basedOn w:val="Normalny"/>
+    <w:basedOn w:val="Normal"/>
     <w:uiPriority w:val="99"/>
     <w:semiHidden/>
     <w:unhideWhenUsed/>
@@ -13472,9 +15438,9 @@
       <w:lang w:eastAsia="pl-PL"/>
     </w:rPr>
   </w:style>
-  <w:style w:type="table" w:styleId="Tabela-Siatka">
+  <w:style w:type="table" w:styleId="TableGrid">
     <w:name w:val="Table Grid"/>
-    <w:basedOn w:val="Standardowy"/>
+    <w:basedOn w:val="TableNormal"/>
     <w:uiPriority w:val="39"/>
     <w:rsid w:val="007C7AA8"/>
     <w:pPr>
@@ -13491,9 +15457,9 @@
       </w:tblBorders>
     </w:tblPr>
   </w:style>
-  <w:style w:type="table" w:styleId="Tabelasiatki1jasnaakcent3">
+  <w:style w:type="table" w:styleId="GridTable1Light-Accent3">
     <w:name w:val="Grid Table 1 Light Accent 3"/>
-    <w:basedOn w:val="Standardowy"/>
+    <w:basedOn w:val="TableNormal"/>
     <w:uiPriority w:val="46"/>
     <w:rsid w:val="001D68FB"/>
     <w:pPr>
@@ -13548,10 +15514,10 @@
       </w:rPr>
     </w:tblStylePr>
   </w:style>
-  <w:style w:type="character" w:customStyle="1" w:styleId="Nagwek1Znak">
-    <w:name w:val="Nagłówek 1 Znak"/>
-    <w:basedOn w:val="Domylnaczcionkaakapitu"/>
-    <w:link w:val="Nagwek1"/>
+  <w:style w:type="character" w:customStyle="1" w:styleId="Heading1Char">
+    <w:name w:val="Heading 1 Char"/>
+    <w:basedOn w:val="DefaultParagraphFont"/>
+    <w:link w:val="Heading1"/>
     <w:uiPriority w:val="9"/>
     <w:rsid w:val="0035441F"/>
     <w:rPr>
@@ -13561,10 +15527,10 @@
       <w:szCs w:val="32"/>
     </w:rPr>
   </w:style>
-  <w:style w:type="character" w:customStyle="1" w:styleId="Nagwek3Znak">
-    <w:name w:val="Nagłówek 3 Znak"/>
-    <w:basedOn w:val="Domylnaczcionkaakapitu"/>
-    <w:link w:val="Nagwek3"/>
+  <w:style w:type="character" w:customStyle="1" w:styleId="Heading3Char">
+    <w:name w:val="Heading 3 Char"/>
+    <w:basedOn w:val="DefaultParagraphFont"/>
+    <w:link w:val="Heading3"/>
     <w:uiPriority w:val="9"/>
     <w:semiHidden/>
     <w:rsid w:val="004F2E7B"/>
@@ -13575,10 +15541,10 @@
       <w:szCs w:val="24"/>
     </w:rPr>
   </w:style>
-  <w:style w:type="paragraph" w:styleId="Legenda">
+  <w:style w:type="paragraph" w:styleId="Caption">
     <w:name w:val="caption"/>
-    <w:basedOn w:val="Normalny"/>
-    <w:next w:val="Normalny"/>
+    <w:basedOn w:val="Normal"/>
+    <w:next w:val="Normal"/>
     <w:uiPriority w:val="35"/>
     <w:unhideWhenUsed/>
     <w:qFormat/>
@@ -13594,10 +15560,10 @@
       <w:szCs w:val="18"/>
     </w:rPr>
   </w:style>
-  <w:style w:type="paragraph" w:styleId="Tekstprzypisukocowego">
+  <w:style w:type="paragraph" w:styleId="EndnoteText">
     <w:name w:val="endnote text"/>
-    <w:basedOn w:val="Normalny"/>
-    <w:link w:val="TekstprzypisukocowegoZnak"/>
+    <w:basedOn w:val="Normal"/>
+    <w:link w:val="EndnoteTextChar"/>
     <w:uiPriority w:val="99"/>
     <w:semiHidden/>
     <w:unhideWhenUsed/>
@@ -13610,10 +15576,10 @@
       <w:szCs w:val="20"/>
     </w:rPr>
   </w:style>
-  <w:style w:type="character" w:customStyle="1" w:styleId="TekstprzypisukocowegoZnak">
-    <w:name w:val="Tekst przypisu końcowego Znak"/>
-    <w:basedOn w:val="Domylnaczcionkaakapitu"/>
-    <w:link w:val="Tekstprzypisukocowego"/>
+  <w:style w:type="character" w:customStyle="1" w:styleId="EndnoteTextChar">
+    <w:name w:val="Endnote Text Char"/>
+    <w:basedOn w:val="DefaultParagraphFont"/>
+    <w:link w:val="EndnoteText"/>
     <w:uiPriority w:val="99"/>
     <w:semiHidden/>
     <w:rsid w:val="00087AE1"/>
@@ -13622,9 +15588,9 @@
       <w:szCs w:val="20"/>
     </w:rPr>
   </w:style>
-  <w:style w:type="character" w:styleId="Odwoanieprzypisukocowego">
+  <w:style w:type="character" w:styleId="EndnoteReference">
     <w:name w:val="endnote reference"/>
-    <w:basedOn w:val="Domylnaczcionkaakapitu"/>
+    <w:basedOn w:val="DefaultParagraphFont"/>
     <w:uiPriority w:val="99"/>
     <w:semiHidden/>
     <w:unhideWhenUsed/>
@@ -13633,9 +15599,9 @@
       <w:vertAlign w:val="superscript"/>
     </w:rPr>
   </w:style>
-  <w:style w:type="character" w:styleId="Nierozpoznanawzmianka">
+  <w:style w:type="character" w:styleId="UnresolvedMention">
     <w:name w:val="Unresolved Mention"/>
-    <w:basedOn w:val="Domylnaczcionkaakapitu"/>
+    <w:basedOn w:val="DefaultParagraphFont"/>
     <w:uiPriority w:val="99"/>
     <w:semiHidden/>
     <w:unhideWhenUsed/>
@@ -13645,9 +15611,9 @@
       <w:shd w:val="clear" w:color="auto" w:fill="E1DFDD"/>
     </w:rPr>
   </w:style>
-  <w:style w:type="character" w:styleId="UyteHipercze">
+  <w:style w:type="character" w:styleId="FollowedHyperlink">
     <w:name w:val="FollowedHyperlink"/>
-    <w:basedOn w:val="Domylnaczcionkaakapitu"/>
+    <w:basedOn w:val="DefaultParagraphFont"/>
     <w:uiPriority w:val="99"/>
     <w:semiHidden/>
     <w:unhideWhenUsed/>
@@ -13657,13 +15623,27 @@
       <w:u w:val="single"/>
     </w:rPr>
   </w:style>
+  <w:style w:type="character" w:customStyle="1" w:styleId="Heading2Char">
+    <w:name w:val="Heading 2 Char"/>
+    <w:basedOn w:val="DefaultParagraphFont"/>
+    <w:link w:val="Heading2"/>
+    <w:uiPriority w:val="9"/>
+    <w:semiHidden/>
+    <w:rsid w:val="002E309C"/>
+    <w:rPr>
+      <w:rFonts w:asciiTheme="majorHAnsi" w:eastAsiaTheme="majorEastAsia" w:hAnsiTheme="majorHAnsi" w:cstheme="majorBidi"/>
+      <w:color w:val="2E74B5" w:themeColor="accent1" w:themeShade="BF"/>
+      <w:sz w:val="26"/>
+      <w:szCs w:val="26"/>
+    </w:rPr>
+  </w:style>
 </w:styles>
 </file>
 
 <file path=word/charts/chart1.xml><?xml version="1.0" encoding="utf-8"?>
 <c:chartSpace xmlns:c="http://schemas.openxmlformats.org/drawingml/2006/chart" xmlns:a="http://schemas.openxmlformats.org/drawingml/2006/main" xmlns:r="http://schemas.openxmlformats.org/officeDocument/2006/relationships" xmlns:c16r2="http://schemas.microsoft.com/office/drawing/2015/06/chart">
   <c:date1904 val="0"/>
-  <c:lang val="pl-PL"/>
+  <c:lang val="en-US"/>
   <c:roundedCorners val="0"/>
   <mc:AlternateContent xmlns:mc="http://schemas.openxmlformats.org/markup-compatibility/2006">
     <mc:Choice xmlns:c14="http://schemas.microsoft.com/office/drawing/2007/8/2/chart" Requires="c14">
@@ -14111,7 +16091,7 @@
 <file path=word/charts/chart2.xml><?xml version="1.0" encoding="utf-8"?>
 <c:chartSpace xmlns:c="http://schemas.openxmlformats.org/drawingml/2006/chart" xmlns:a="http://schemas.openxmlformats.org/drawingml/2006/main" xmlns:r="http://schemas.openxmlformats.org/officeDocument/2006/relationships" xmlns:c16r2="http://schemas.microsoft.com/office/drawing/2015/06/chart">
   <c:date1904 val="0"/>
-  <c:lang val="pl-PL"/>
+  <c:lang val="en-US"/>
   <c:roundedCorners val="0"/>
   <mc:AlternateContent xmlns:mc="http://schemas.openxmlformats.org/markup-compatibility/2006">
     <mc:Choice xmlns:c14="http://schemas.microsoft.com/office/drawing/2007/8/2/chart" Requires="c14">
@@ -14594,7 +16574,7 @@
 <file path=word/charts/chart3.xml><?xml version="1.0" encoding="utf-8"?>
 <c:chartSpace xmlns:c="http://schemas.openxmlformats.org/drawingml/2006/chart" xmlns:a="http://schemas.openxmlformats.org/drawingml/2006/main" xmlns:r="http://schemas.openxmlformats.org/officeDocument/2006/relationships" xmlns:c16r2="http://schemas.microsoft.com/office/drawing/2015/06/chart">
   <c:date1904 val="0"/>
-  <c:lang val="pl-PL"/>
+  <c:lang val="en-US"/>
   <c:roundedCorners val="0"/>
   <mc:AlternateContent xmlns:mc="http://schemas.openxmlformats.org/markup-compatibility/2006">
     <mc:Choice xmlns:c14="http://schemas.microsoft.com/office/drawing/2007/8/2/chart" Requires="c14">

</xml_diff>